<commit_message>
finished graphs of ex2
</commit_message>
<xml_diff>
--- a/Coopetive.docx
+++ b/Coopetive.docx
@@ -440,7 +440,14 @@
           <w:szCs w:val="44"/>
         </w:rPr>
         <w:lastRenderedPageBreak/>
-        <w:t>Complete Mission Implementation</w:t>
+        <w:t xml:space="preserve">Robust </w:t>
+      </w:r>
+      <w:r>
+        <w:rPr>
+          <w:sz w:val="44"/>
+          <w:szCs w:val="44"/>
+        </w:rPr>
+        <w:t>Nodule Inspection Mission</w:t>
       </w:r>
     </w:p>
     <w:p>
@@ -452,8 +459,6 @@
         </w:numPr>
         <w:rPr>
           <w:rFonts w:asciiTheme="majorBidi" w:hAnsiTheme="majorBidi" w:cstheme="majorBidi"/>
-          <w:b/>
-          <w:bCs/>
           <w:sz w:val="40"/>
           <w:szCs w:val="40"/>
         </w:rPr>
@@ -461,8 +466,6 @@
       <w:r>
         <w:rPr>
           <w:rFonts w:asciiTheme="majorBidi" w:hAnsiTheme="majorBidi" w:cstheme="majorBidi"/>
-          <w:b/>
-          <w:bCs/>
           <w:sz w:val="40"/>
           <w:szCs w:val="40"/>
         </w:rPr>
@@ -471,8 +474,6 @@
       <w:r>
         <w:rPr>
           <w:rFonts w:asciiTheme="majorBidi" w:hAnsiTheme="majorBidi" w:cstheme="majorBidi"/>
-          <w:b/>
-          <w:bCs/>
           <w:sz w:val="40"/>
           <w:szCs w:val="40"/>
         </w:rPr>
@@ -644,7 +645,15 @@
                             <w:sz w:val="24"/>
                             <w:szCs w:val="24"/>
                           </w:rPr>
-                          <m:t>-36</m:t>
+                          <m:t>-</m:t>
+                        </m:r>
+                        <m:r>
+                          <w:rPr>
+                            <w:rFonts w:ascii="Cambria Math" w:eastAsia="Cambria Math" w:hAnsi="Cambria Math" w:cs="Cambria Math"/>
+                            <w:sz w:val="24"/>
+                            <w:szCs w:val="24"/>
+                          </w:rPr>
+                          <m:t>36</m:t>
                         </m:r>
                         <m:ctrlPr>
                           <w:rPr>
@@ -680,7 +689,15 @@
                             <w:sz w:val="24"/>
                             <w:szCs w:val="24"/>
                           </w:rPr>
-                          <m:t>-0.06</m:t>
+                          <m:t>-</m:t>
+                        </m:r>
+                        <m:r>
+                          <w:rPr>
+                            <w:rFonts w:ascii="Cambria Math" w:eastAsia="Cambria Math" w:hAnsi="Cambria Math" w:cs="Cambria Math"/>
+                            <w:sz w:val="24"/>
+                            <w:szCs w:val="24"/>
+                          </w:rPr>
+                          <m:t>0.06</m:t>
                         </m:r>
                         <m:ctrlPr>
                           <w:rPr>
@@ -832,7 +849,14 @@
                             <w:rFonts w:ascii="Cambria Math" w:eastAsia="Cambria Math" w:hAnsi="Cambria Math" w:cs="Cambria Math"/>
                             <w:szCs w:val="24"/>
                           </w:rPr>
-                          <m:t>-38</m:t>
+                          <m:t>-</m:t>
+                        </m:r>
+                        <m:r>
+                          <w:rPr>
+                            <w:rFonts w:ascii="Cambria Math" w:eastAsia="Cambria Math" w:hAnsi="Cambria Math" w:cs="Cambria Math"/>
+                            <w:szCs w:val="24"/>
+                          </w:rPr>
+                          <m:t>38</m:t>
                         </m:r>
                         <m:ctrlPr>
                           <w:rPr>
@@ -864,7 +888,14 @@
                             <w:rFonts w:ascii="Cambria Math" w:eastAsia="Cambria Math" w:hAnsi="Cambria Math" w:cs="Cambria Math"/>
                             <w:szCs w:val="24"/>
                           </w:rPr>
-                          <m:t>-0.06</m:t>
+                          <m:t>-</m:t>
+                        </m:r>
+                        <m:r>
+                          <w:rPr>
+                            <w:rFonts w:ascii="Cambria Math" w:eastAsia="Cambria Math" w:hAnsi="Cambria Math" w:cs="Cambria Math"/>
+                            <w:szCs w:val="24"/>
+                          </w:rPr>
+                          <m:t>0.06</m:t>
                         </m:r>
                         <m:ctrlPr>
                           <w:rPr>
@@ -1092,7 +1123,7 @@
           <w:sz w:val="24"/>
           <w:szCs w:val="24"/>
         </w:rPr>
-        <w:t>which the vehicle lands to the sea</w:t>
+        <w:t xml:space="preserve">which the vehicle lands to the </w:t>
       </w:r>
       <w:r>
         <w:rPr>
@@ -1100,7 +1131,7 @@
           <w:sz w:val="24"/>
           <w:szCs w:val="24"/>
         </w:rPr>
-        <w:t xml:space="preserve"> </w:t>
+        <w:t>seabed</w:t>
       </w:r>
       <w:r>
         <w:rPr>
@@ -1108,7 +1139,7 @@
           <w:sz w:val="24"/>
           <w:szCs w:val="24"/>
         </w:rPr>
-        <w:t>bed</w:t>
+        <w:t xml:space="preserve"> and concurrently “with higher priority” </w:t>
       </w:r>
       <w:r>
         <w:rPr>
@@ -1116,7 +1147,7 @@
           <w:sz w:val="24"/>
           <w:szCs w:val="24"/>
         </w:rPr>
-        <w:t xml:space="preserve"> and concurrently “with higher priority” </w:t>
+        <w:t>aligned</w:t>
       </w:r>
       <w:r>
         <w:rPr>
@@ -1124,7 +1155,7 @@
           <w:sz w:val="24"/>
           <w:szCs w:val="24"/>
         </w:rPr>
-        <w:t>aligned</w:t>
+        <w:t xml:space="preserve"> </w:t>
       </w:r>
       <w:r>
         <w:rPr>
@@ -1132,7 +1163,15 @@
           <w:sz w:val="24"/>
           <w:szCs w:val="24"/>
         </w:rPr>
-        <w:t xml:space="preserve"> its self to the nodule to be inspected and </w:t>
+        <w:t>itself</w:t>
+      </w:r>
+      <w:r>
+        <w:rPr>
+          <w:rFonts w:asciiTheme="majorBidi" w:eastAsiaTheme="minorEastAsia" w:hAnsiTheme="majorBidi" w:cstheme="majorBidi"/>
+          <w:sz w:val="24"/>
+          <w:szCs w:val="24"/>
+        </w:rPr>
+        <w:t xml:space="preserve"> to the nodule to be inspected and </w:t>
       </w:r>
       <w:r>
         <w:rPr>
@@ -1180,7 +1219,23 @@
           <w:sz w:val="24"/>
           <w:szCs w:val="24"/>
         </w:rPr>
-        <w:t xml:space="preserve">the inspection actions starts maintaining the vehicle position </w:t>
+        <w:t xml:space="preserve">the inspection actions </w:t>
+      </w:r>
+      <w:r>
+        <w:rPr>
+          <w:rFonts w:asciiTheme="majorBidi" w:eastAsiaTheme="minorEastAsia" w:hAnsiTheme="majorBidi" w:cstheme="majorBidi"/>
+          <w:sz w:val="24"/>
+          <w:szCs w:val="24"/>
+        </w:rPr>
+        <w:t>start</w:t>
+      </w:r>
+      <w:r>
+        <w:rPr>
+          <w:rFonts w:asciiTheme="majorBidi" w:eastAsiaTheme="minorEastAsia" w:hAnsiTheme="majorBidi" w:cstheme="majorBidi"/>
+          <w:sz w:val="24"/>
+          <w:szCs w:val="24"/>
+        </w:rPr>
+        <w:t xml:space="preserve"> maintaining the vehicle position </w:t>
       </w:r>
       <w:r>
         <w:rPr>
@@ -2648,8 +2703,6 @@
         </w:numPr>
         <w:rPr>
           <w:rFonts w:asciiTheme="majorBidi" w:hAnsiTheme="majorBidi" w:cstheme="majorBidi"/>
-          <w:b/>
-          <w:bCs/>
           <w:sz w:val="40"/>
           <w:szCs w:val="40"/>
         </w:rPr>
@@ -2657,8 +2710,6 @@
       <w:r>
         <w:rPr>
           <w:rFonts w:asciiTheme="majorBidi" w:hAnsiTheme="majorBidi" w:cstheme="majorBidi"/>
-          <w:b/>
-          <w:bCs/>
           <w:sz w:val="40"/>
           <w:szCs w:val="40"/>
         </w:rPr>
@@ -3072,14 +3123,27 @@
       <w:r>
         <w:t xml:space="preserve">Figure </w:t>
       </w:r>
-      <w:fldSimple w:instr=" SEQ Figure \* ARABIC ">
-        <w:r>
-          <w:rPr>
-            <w:noProof/>
-          </w:rPr>
-          <w:t>1</w:t>
-        </w:r>
-      </w:fldSimple>
+      <w:r>
+        <w:fldChar w:fldCharType="begin"/>
+      </w:r>
+      <w:r>
+        <w:instrText xml:space="preserve"> SEQ Figure \* ARABIC </w:instrText>
+      </w:r>
+      <w:r>
+        <w:fldChar w:fldCharType="separate"/>
+      </w:r>
+      <w:r>
+        <w:rPr>
+          <w:noProof/>
+        </w:rPr>
+        <w:t>1</w:t>
+      </w:r>
+      <w:r>
+        <w:rPr>
+          <w:noProof/>
+        </w:rPr>
+        <w:fldChar w:fldCharType="end"/>
+      </w:r>
       <w:r>
         <w:t>:</w:t>
       </w:r>
@@ -3332,14 +3396,27 @@
       <w:r>
         <w:t xml:space="preserve">Figure </w:t>
       </w:r>
-      <w:fldSimple w:instr=" SEQ Figure \* ARABIC ">
-        <w:r>
-          <w:rPr>
-            <w:noProof/>
-          </w:rPr>
-          <w:t>2</w:t>
-        </w:r>
-      </w:fldSimple>
+      <w:r>
+        <w:fldChar w:fldCharType="begin"/>
+      </w:r>
+      <w:r>
+        <w:instrText xml:space="preserve"> SEQ Figure \* ARABIC </w:instrText>
+      </w:r>
+      <w:r>
+        <w:fldChar w:fldCharType="separate"/>
+      </w:r>
+      <w:r>
+        <w:rPr>
+          <w:noProof/>
+        </w:rPr>
+        <w:t>2</w:t>
+      </w:r>
+      <w:r>
+        <w:rPr>
+          <w:noProof/>
+        </w:rPr>
+        <w:fldChar w:fldCharType="end"/>
+      </w:r>
       <w:r>
         <w:t>: V</w:t>
       </w:r>
@@ -3536,14 +3613,27 @@
       <w:r>
         <w:t xml:space="preserve">Figure </w:t>
       </w:r>
-      <w:fldSimple w:instr=" SEQ Figure \* ARABIC ">
-        <w:r>
-          <w:rPr>
-            <w:noProof/>
-          </w:rPr>
-          <w:t>3</w:t>
-        </w:r>
-      </w:fldSimple>
+      <w:r>
+        <w:fldChar w:fldCharType="begin"/>
+      </w:r>
+      <w:r>
+        <w:instrText xml:space="preserve"> SEQ Figure \* ARABIC </w:instrText>
+      </w:r>
+      <w:r>
+        <w:fldChar w:fldCharType="separate"/>
+      </w:r>
+      <w:r>
+        <w:rPr>
+          <w:noProof/>
+        </w:rPr>
+        <w:t>3</w:t>
+      </w:r>
+      <w:r>
+        <w:rPr>
+          <w:noProof/>
+        </w:rPr>
+        <w:fldChar w:fldCharType="end"/>
+      </w:r>
       <w:r>
         <w:t xml:space="preserve">: </w:t>
       </w:r>
@@ -3686,14 +3776,27 @@
       <w:r>
         <w:t xml:space="preserve">Figure </w:t>
       </w:r>
-      <w:fldSimple w:instr=" SEQ Figure \* ARABIC ">
-        <w:r>
-          <w:rPr>
-            <w:noProof/>
-          </w:rPr>
-          <w:t>4</w:t>
-        </w:r>
-      </w:fldSimple>
+      <w:r>
+        <w:fldChar w:fldCharType="begin"/>
+      </w:r>
+      <w:r>
+        <w:instrText xml:space="preserve"> SEQ Figure \* ARABIC </w:instrText>
+      </w:r>
+      <w:r>
+        <w:fldChar w:fldCharType="separate"/>
+      </w:r>
+      <w:r>
+        <w:rPr>
+          <w:noProof/>
+        </w:rPr>
+        <w:t>4</w:t>
+      </w:r>
+      <w:r>
+        <w:rPr>
+          <w:noProof/>
+        </w:rPr>
+        <w:fldChar w:fldCharType="end"/>
+      </w:r>
       <w:r>
         <w:t xml:space="preserve">: </w:t>
       </w:r>
@@ -3716,8 +3819,6 @@
         </w:numPr>
         <w:rPr>
           <w:rFonts w:asciiTheme="majorBidi" w:hAnsiTheme="majorBidi" w:cstheme="majorBidi"/>
-          <w:b/>
-          <w:bCs/>
           <w:sz w:val="40"/>
           <w:szCs w:val="40"/>
         </w:rPr>
@@ -3725,8 +3826,6 @@
       <w:r>
         <w:rPr>
           <w:rFonts w:asciiTheme="majorBidi" w:hAnsiTheme="majorBidi" w:cstheme="majorBidi"/>
-          <w:b/>
-          <w:bCs/>
           <w:sz w:val="40"/>
           <w:szCs w:val="40"/>
         </w:rPr>
@@ -3735,8 +3834,6 @@
       <w:r>
         <w:rPr>
           <w:rFonts w:asciiTheme="majorBidi" w:hAnsiTheme="majorBidi" w:cstheme="majorBidi"/>
-          <w:b/>
-          <w:bCs/>
           <w:sz w:val="40"/>
           <w:szCs w:val="40"/>
         </w:rPr>
@@ -3745,8 +3842,6 @@
       <w:r>
         <w:rPr>
           <w:rFonts w:asciiTheme="majorBidi" w:hAnsiTheme="majorBidi" w:cstheme="majorBidi"/>
-          <w:b/>
-          <w:bCs/>
           <w:sz w:val="40"/>
           <w:szCs w:val="40"/>
         </w:rPr>
@@ -3755,8 +3850,6 @@
       <w:r>
         <w:rPr>
           <w:rFonts w:asciiTheme="majorBidi" w:hAnsiTheme="majorBidi" w:cstheme="majorBidi"/>
-          <w:b/>
-          <w:bCs/>
           <w:sz w:val="40"/>
           <w:szCs w:val="40"/>
         </w:rPr>
@@ -3770,37 +3863,7 @@
       </w:pPr>
       <w:r>
         <w:lastRenderedPageBreak/>
-        <w:t>This objective requires that the vehicle align</w:t>
-      </w:r>
-      <w:r>
-        <w:t>s</w:t>
-      </w:r>
-      <w:r>
-        <w:t xml:space="preserve"> to a</w:t>
-      </w:r>
-      <w:r>
-        <w:t xml:space="preserve"> nodule </w:t>
-      </w:r>
-      <w:r>
-        <w:t xml:space="preserve">in the space, the nodule, but only in the horizontal part, as </w:t>
-      </w:r>
-      <w:r>
-        <w:t>it</w:t>
-      </w:r>
-      <w:r>
-        <w:t xml:space="preserve"> can </w:t>
-      </w:r>
-      <w:r>
-        <w:t xml:space="preserve">be </w:t>
-      </w:r>
-      <w:r>
-        <w:t>see</w:t>
-      </w:r>
-      <w:r>
-        <w:t>n</w:t>
-      </w:r>
-      <w:r>
-        <w:t xml:space="preserve"> from the figure below:</w:t>
+        <w:t>This objective requires that the vehicle aligns to a nodule in the space, the nodule, but only in the horizontal part, as it can be seen from the figure below:</w:t>
       </w:r>
     </w:p>
     <w:p>
@@ -3866,14 +3929,27 @@
                             <w:r>
                               <w:t xml:space="preserve">Figure </w:t>
                             </w:r>
-                            <w:fldSimple w:instr=" SEQ Figure \* ARABIC ">
-                              <w:r>
-                                <w:rPr>
-                                  <w:noProof/>
-                                </w:rPr>
-                                <w:t>5</w:t>
-                              </w:r>
-                            </w:fldSimple>
+                            <w:r>
+                              <w:fldChar w:fldCharType="begin"/>
+                            </w:r>
+                            <w:r>
+                              <w:instrText xml:space="preserve"> SEQ Figure \* ARABIC </w:instrText>
+                            </w:r>
+                            <w:r>
+                              <w:fldChar w:fldCharType="separate"/>
+                            </w:r>
+                            <w:r>
+                              <w:rPr>
+                                <w:noProof/>
+                              </w:rPr>
+                              <w:t>5</w:t>
+                            </w:r>
+                            <w:r>
+                              <w:rPr>
+                                <w:noProof/>
+                              </w:rPr>
+                              <w:fldChar w:fldCharType="end"/>
+                            </w:r>
                             <w:r>
                               <w:t>: Faulty misalignment evaluation</w:t>
                             </w:r>
@@ -3912,14 +3988,27 @@
                       <w:r>
                         <w:t xml:space="preserve">Figure </w:t>
                       </w:r>
-                      <w:fldSimple w:instr=" SEQ Figure \* ARABIC ">
-                        <w:r>
-                          <w:rPr>
-                            <w:noProof/>
-                          </w:rPr>
-                          <w:t>5</w:t>
-                        </w:r>
-                      </w:fldSimple>
+                      <w:r>
+                        <w:fldChar w:fldCharType="begin"/>
+                      </w:r>
+                      <w:r>
+                        <w:instrText xml:space="preserve"> SEQ Figure \* ARABIC </w:instrText>
+                      </w:r>
+                      <w:r>
+                        <w:fldChar w:fldCharType="separate"/>
+                      </w:r>
+                      <w:r>
+                        <w:rPr>
+                          <w:noProof/>
+                        </w:rPr>
+                        <w:t>5</w:t>
+                      </w:r>
+                      <w:r>
+                        <w:rPr>
+                          <w:noProof/>
+                        </w:rPr>
+                        <w:fldChar w:fldCharType="end"/>
+                      </w:r>
                       <w:r>
                         <w:t>: Faulty misalignment evaluation</w:t>
                       </w:r>
@@ -4041,14 +4130,27 @@
                             <w:r>
                               <w:t xml:space="preserve">Figure </w:t>
                             </w:r>
-                            <w:fldSimple w:instr=" SEQ Figure \* ARABIC ">
-                              <w:r>
-                                <w:rPr>
-                                  <w:noProof/>
-                                </w:rPr>
-                                <w:t>6</w:t>
-                              </w:r>
-                            </w:fldSimple>
+                            <w:r>
+                              <w:fldChar w:fldCharType="begin"/>
+                            </w:r>
+                            <w:r>
+                              <w:instrText xml:space="preserve"> SEQ Figure \* ARABIC </w:instrText>
+                            </w:r>
+                            <w:r>
+                              <w:fldChar w:fldCharType="separate"/>
+                            </w:r>
+                            <w:r>
+                              <w:rPr>
+                                <w:noProof/>
+                              </w:rPr>
+                              <w:t>6</w:t>
+                            </w:r>
+                            <w:r>
+                              <w:rPr>
+                                <w:noProof/>
+                              </w:rPr>
+                              <w:fldChar w:fldCharType="end"/>
+                            </w:r>
                             <w:r>
                               <w:t>: Proper misalignment evaluation</w:t>
                             </w:r>
@@ -4083,14 +4185,27 @@
                       <w:r>
                         <w:t xml:space="preserve">Figure </w:t>
                       </w:r>
-                      <w:fldSimple w:instr=" SEQ Figure \* ARABIC ">
-                        <w:r>
-                          <w:rPr>
-                            <w:noProof/>
-                          </w:rPr>
-                          <w:t>6</w:t>
-                        </w:r>
-                      </w:fldSimple>
+                      <w:r>
+                        <w:fldChar w:fldCharType="begin"/>
+                      </w:r>
+                      <w:r>
+                        <w:instrText xml:space="preserve"> SEQ Figure \* ARABIC </w:instrText>
+                      </w:r>
+                      <w:r>
+                        <w:fldChar w:fldCharType="separate"/>
+                      </w:r>
+                      <w:r>
+                        <w:rPr>
+                          <w:noProof/>
+                        </w:rPr>
+                        <w:t>6</w:t>
+                      </w:r>
+                      <w:r>
+                        <w:rPr>
+                          <w:noProof/>
+                        </w:rPr>
+                        <w:fldChar w:fldCharType="end"/>
+                      </w:r>
                       <w:r>
                         <w:t>: Proper misalignment evaluation</w:t>
                       </w:r>
@@ -4225,16 +4340,7 @@
             <w:rPr>
               <w:rFonts w:ascii="Cambria Math" w:hAnsi="Cambria Math"/>
             </w:rPr>
-            <m:t>=</m:t>
-          </m:r>
-          <m:r>
-            <m:rPr>
-              <m:sty m:val="p"/>
-            </m:rPr>
-            <w:rPr>
-              <w:rFonts w:ascii="Cambria Math" w:hAnsi="Cambria Math"/>
-            </w:rPr>
-            <m:t>0</m:t>
+            <m:t>=0</m:t>
           </m:r>
         </m:oMath>
       </m:oMathPara>
@@ -4476,10 +4582,7 @@
         <w:jc w:val="both"/>
       </w:pPr>
       <w:r>
-        <w:t>Therefore,</w:t>
-      </w:r>
-      <w:r>
-        <w:t xml:space="preserve"> the activation function will be an identity matrix, and since</w:t>
+        <w:t>Therefore, the activation function will be an identity matrix, and since</w:t>
       </w:r>
       <w:r>
         <w:t xml:space="preserve"> it is desired to</w:t>
@@ -12930,13 +13033,7 @@
         <w:jc w:val="both"/>
       </w:pPr>
       <w:r>
-        <w:t xml:space="preserve">To solve the </w:t>
-      </w:r>
-      <w:r>
-        <w:t>problem,</w:t>
-      </w:r>
-      <w:r>
-        <w:t xml:space="preserve"> </w:t>
+        <w:t xml:space="preserve">To solve the problem, </w:t>
       </w:r>
       <w:r>
         <w:t>it</w:t>
@@ -13243,8 +13340,6 @@
         </w:numPr>
         <w:rPr>
           <w:rFonts w:asciiTheme="majorBidi" w:hAnsiTheme="majorBidi" w:cstheme="majorBidi"/>
-          <w:b/>
-          <w:bCs/>
           <w:sz w:val="40"/>
           <w:szCs w:val="40"/>
         </w:rPr>
@@ -13252,8 +13347,6 @@
       <w:r>
         <w:rPr>
           <w:rFonts w:asciiTheme="majorBidi" w:hAnsiTheme="majorBidi" w:cstheme="majorBidi"/>
-          <w:b/>
-          <w:bCs/>
           <w:sz w:val="40"/>
           <w:szCs w:val="40"/>
         </w:rPr>
@@ -13298,13 +13391,7 @@
         <w:t>the</w:t>
       </w:r>
       <w:r>
-        <w:t xml:space="preserve"> gain of 0.8 is </w:t>
-      </w:r>
-      <w:r>
-        <w:t>relatively</w:t>
-      </w:r>
-      <w:r>
-        <w:t xml:space="preserve"> high value and it is expected that the vehicle will align with nodule even before the landing </w:t>
+        <w:t xml:space="preserve"> gain of 0.8 is relatively high value and it is expected that the vehicle will align with nodule even before the landing </w:t>
       </w:r>
       <w:r>
         <w:t>occurs.</w:t>
@@ -13466,14 +13553,30 @@
       <w:r>
         <w:t xml:space="preserve">Figure </w:t>
       </w:r>
-      <w:fldSimple w:instr=" SEQ Figure \* ARABIC ">
-        <w:r>
-          <w:rPr>
-            <w:noProof/>
-          </w:rPr>
-          <w:t>7</w:t>
-        </w:r>
-      </w:fldSimple>
+      <w:r>
+        <w:fldChar w:fldCharType="begin"/>
+      </w:r>
+      <w:r>
+        <w:instrText xml:space="preserve"> SEQ Figure</w:instrText>
+      </w:r>
+      <w:r>
+        <w:instrText xml:space="preserve"> \* ARABIC </w:instrText>
+      </w:r>
+      <w:r>
+        <w:fldChar w:fldCharType="separate"/>
+      </w:r>
+      <w:r>
+        <w:rPr>
+          <w:noProof/>
+        </w:rPr>
+        <w:t>7</w:t>
+      </w:r>
+      <w:r>
+        <w:rPr>
+          <w:noProof/>
+        </w:rPr>
+        <w:fldChar w:fldCharType="end"/>
+      </w:r>
       <w:r>
         <w:t xml:space="preserve">: Different gains for </w:t>
       </w:r>
@@ -15218,16 +15321,10 @@
         <w:t xml:space="preserve">Having such a </w:t>
       </w:r>
       <w:r>
-        <w:t>hierarchy</w:t>
-      </w:r>
-      <w:r>
-        <w:t xml:space="preserve"> </w:t>
-      </w:r>
-      <w:r>
-        <w:t>ensures</w:t>
-      </w:r>
-      <w:r>
-        <w:t xml:space="preserve"> </w:t>
+        <w:t xml:space="preserve">hierarchy </w:t>
+      </w:r>
+      <w:r>
+        <w:t xml:space="preserve">ensures </w:t>
       </w:r>
       <w:r>
         <w:t xml:space="preserve">that the vehicle will never land without aligning to the nodules prior to the </w:t>
@@ -15243,31 +15340,7 @@
         <w:t xml:space="preserve"> action. This is also crucial in real life situation as it was </w:t>
       </w:r>
       <w:r>
-        <w:t>observed in the test of gain 0.01 that the vehicle laned touching the nodule which can cause leakage in an AUV (A</w:t>
-      </w:r>
-      <w:r>
-        <w:t xml:space="preserve">utonomous </w:t>
-      </w:r>
-      <w:r>
-        <w:t>U</w:t>
-      </w:r>
-      <w:r>
-        <w:t xml:space="preserve">nderwater </w:t>
-      </w:r>
-      <w:r>
-        <w:t>V</w:t>
-      </w:r>
-      <w:r>
-        <w:t>ehicle</w:t>
-      </w:r>
-      <w:r>
-        <w:t xml:space="preserve">) if there were no obstacle avoidance task with higher priority. Please find the proposed </w:t>
-      </w:r>
-      <w:r>
-        <w:t>hierarchy</w:t>
-      </w:r>
-      <w:r>
-        <w:t xml:space="preserve"> solution as version 2 of the MATLAB scripts.</w:t>
+        <w:t>observed in the test of gain 0.01 that the vehicle laned touching the nodule which can cause leakage in an AUV (Autonomous Underwater Vehicle) if there were no obstacle avoidance task with higher priority. Please find the proposed hierarchy solution as version 2 of the MATLAB scripts.</w:t>
       </w:r>
     </w:p>
     <w:p>
@@ -15341,14 +15414,27 @@
       <w:r>
         <w:t xml:space="preserve">Figure </w:t>
       </w:r>
-      <w:fldSimple w:instr=" SEQ Figure \* ARABIC ">
-        <w:r>
-          <w:rPr>
-            <w:noProof/>
-          </w:rPr>
-          <w:t>8</w:t>
-        </w:r>
-      </w:fldSimple>
+      <w:r>
+        <w:fldChar w:fldCharType="begin"/>
+      </w:r>
+      <w:r>
+        <w:instrText xml:space="preserve"> SEQ Figure \* ARABIC </w:instrText>
+      </w:r>
+      <w:r>
+        <w:fldChar w:fldCharType="separate"/>
+      </w:r>
+      <w:r>
+        <w:rPr>
+          <w:noProof/>
+        </w:rPr>
+        <w:t>8</w:t>
+      </w:r>
+      <w:r>
+        <w:rPr>
+          <w:noProof/>
+        </w:rPr>
+        <w:fldChar w:fldCharType="end"/>
+      </w:r>
       <w:r>
         <w:t>: Vehicle landing while low gain of alignment to nodule task, hitting the rock.</w:t>
       </w:r>
@@ -15362,8 +15448,6 @@
         </w:numPr>
         <w:rPr>
           <w:rFonts w:asciiTheme="majorBidi" w:hAnsiTheme="majorBidi" w:cstheme="majorBidi"/>
-          <w:b/>
-          <w:bCs/>
           <w:sz w:val="40"/>
           <w:szCs w:val="40"/>
         </w:rPr>
@@ -15371,8 +15455,6 @@
       <w:r>
         <w:rPr>
           <w:rFonts w:asciiTheme="majorBidi" w:hAnsiTheme="majorBidi" w:cstheme="majorBidi"/>
-          <w:b/>
-          <w:bCs/>
           <w:sz w:val="40"/>
           <w:szCs w:val="40"/>
         </w:rPr>
@@ -15381,8 +15463,6 @@
       <w:r>
         <w:rPr>
           <w:rFonts w:asciiTheme="majorBidi" w:hAnsiTheme="majorBidi" w:cstheme="majorBidi"/>
-          <w:b/>
-          <w:bCs/>
           <w:sz w:val="40"/>
           <w:szCs w:val="40"/>
         </w:rPr>
@@ -15391,8 +15471,6 @@
       <w:r>
         <w:rPr>
           <w:rFonts w:asciiTheme="majorBidi" w:hAnsiTheme="majorBidi" w:cstheme="majorBidi"/>
-          <w:b/>
-          <w:bCs/>
           <w:sz w:val="40"/>
           <w:szCs w:val="40"/>
         </w:rPr>
@@ -15513,14 +15591,27 @@
       <w:r>
         <w:t xml:space="preserve">Figure </w:t>
       </w:r>
-      <w:fldSimple w:instr=" SEQ Figure \* ARABIC ">
-        <w:r>
-          <w:rPr>
-            <w:noProof/>
-          </w:rPr>
-          <w:t>9</w:t>
-        </w:r>
-      </w:fldSimple>
+      <w:r>
+        <w:fldChar w:fldCharType="begin"/>
+      </w:r>
+      <w:r>
+        <w:instrText xml:space="preserve"> SEQ Figure \* ARABIC </w:instrText>
+      </w:r>
+      <w:r>
+        <w:fldChar w:fldCharType="separate"/>
+      </w:r>
+      <w:r>
+        <w:rPr>
+          <w:noProof/>
+        </w:rPr>
+        <w:t>9</w:t>
+      </w:r>
+      <w:r>
+        <w:rPr>
+          <w:noProof/>
+        </w:rPr>
+        <w:fldChar w:fldCharType="end"/>
+      </w:r>
       <w:r>
         <w:t>: Vehicle between Landing and Inspection actions</w:t>
       </w:r>
@@ -15544,8 +15635,6 @@
         </w:numPr>
         <w:rPr>
           <w:rFonts w:asciiTheme="majorBidi" w:hAnsiTheme="majorBidi" w:cstheme="majorBidi"/>
-          <w:b/>
-          <w:bCs/>
           <w:sz w:val="40"/>
           <w:szCs w:val="40"/>
         </w:rPr>
@@ -15553,8 +15642,6 @@
       <w:r>
         <w:rPr>
           <w:rFonts w:asciiTheme="majorBidi" w:hAnsiTheme="majorBidi" w:cstheme="majorBidi"/>
-          <w:b/>
-          <w:bCs/>
           <w:sz w:val="40"/>
           <w:szCs w:val="40"/>
         </w:rPr>
@@ -15563,8 +15650,6 @@
       <w:r>
         <w:rPr>
           <w:rFonts w:asciiTheme="majorBidi" w:hAnsiTheme="majorBidi" w:cstheme="majorBidi"/>
-          <w:b/>
-          <w:bCs/>
           <w:sz w:val="40"/>
           <w:szCs w:val="40"/>
         </w:rPr>
@@ -15581,7 +15666,13 @@
         </w:rPr>
       </w:pPr>
       <w:r>
-        <w:t xml:space="preserve">To guarantee that after the landing is finished the nodule is in the manipulator’s work space. The task Jacobian of the task </w:t>
+        <w:t xml:space="preserve">To guarantee that after the landing is finished the nodule is in the manipulator’s </w:t>
+      </w:r>
+      <w:r>
+        <w:t>workspace</w:t>
+      </w:r>
+      <w:r>
+        <w:t xml:space="preserve">. The task Jacobian of the task </w:t>
       </w:r>
       <w:r>
         <w:rPr>
@@ -15823,17 +15914,7 @@
               <w:rFonts w:ascii="Cambria Math" w:hAnsi="Cambria Math" w:cstheme="majorBidi"/>
               <w:szCs w:val="24"/>
             </w:rPr>
-            <m:t xml:space="preserve">   </m:t>
-          </m:r>
-          <m:r>
-            <m:rPr>
-              <m:sty m:val="p"/>
-            </m:rPr>
-            <w:rPr>
-              <w:rFonts w:ascii="Cambria Math" w:hAnsi="Cambria Math" w:cstheme="majorBidi"/>
-              <w:szCs w:val="24"/>
-            </w:rPr>
-            <m:t xml:space="preserve"> </m:t>
+            <m:t xml:space="preserve">    </m:t>
           </m:r>
         </m:oMath>
       </m:oMathPara>
@@ -16014,14 +16095,7 @@
           <w:rFonts w:asciiTheme="majorBidi" w:hAnsiTheme="majorBidi" w:cstheme="majorBidi"/>
           <w:szCs w:val="24"/>
         </w:rPr>
-        <w:t>So,</w:t>
-      </w:r>
-      <w:r>
-        <w:rPr>
-          <w:rFonts w:asciiTheme="majorBidi" w:hAnsiTheme="majorBidi" w:cstheme="majorBidi"/>
-          <w:szCs w:val="24"/>
-        </w:rPr>
-        <w:t xml:space="preserve"> the activation function will be an increasing </w:t>
+        <w:t xml:space="preserve">So, the activation function will be an increasing </w:t>
       </w:r>
       <w:r>
         <w:rPr>
@@ -16243,6 +16317,7 @@
       <w:r>
         <w:rPr>
           <w:rFonts w:asciiTheme="majorBidi" w:hAnsiTheme="majorBidi" w:cstheme="majorBidi"/>
+          <w:noProof/>
           <w:szCs w:val="24"/>
         </w:rPr>
         <w:lastRenderedPageBreak/>
@@ -16305,19 +16380,35 @@
       <w:r>
         <w:t xml:space="preserve">Figure </w:t>
       </w:r>
-      <w:fldSimple w:instr=" SEQ Figure \* ARABIC ">
-        <w:r>
-          <w:rPr>
-            <w:noProof/>
-          </w:rPr>
-          <w:t>10</w:t>
-        </w:r>
-      </w:fldSimple>
+      <w:r>
+        <w:fldChar w:fldCharType="begin"/>
+      </w:r>
+      <w:r>
+        <w:instrText xml:space="preserve"> SEQ Figure \* ARABIC </w:instrText>
+      </w:r>
+      <w:r>
+        <w:fldChar w:fldCharType="separate"/>
+      </w:r>
+      <w:r>
+        <w:rPr>
+          <w:noProof/>
+        </w:rPr>
+        <w:t>10</w:t>
+      </w:r>
+      <w:r>
+        <w:rPr>
+          <w:noProof/>
+        </w:rPr>
+        <w:fldChar w:fldCharType="end"/>
+      </w:r>
       <w:r>
         <w:t xml:space="preserve">: </w:t>
       </w:r>
       <w:r>
-        <w:t xml:space="preserve"> Increasing bell shape activation function</w:t>
+        <w:t xml:space="preserve"> Increasing bell shape activation </w:t>
+      </w:r>
+      <w:r>
+        <w:t>function.</w:t>
       </w:r>
     </w:p>
     <w:p>
@@ -16361,7 +16452,21 @@
           <w:rFonts w:asciiTheme="majorBidi" w:hAnsiTheme="majorBidi" w:cstheme="majorBidi"/>
           <w:szCs w:val="24"/>
         </w:rPr>
-        <w:t>that has to be</w:t>
+        <w:t xml:space="preserve">that </w:t>
+      </w:r>
+      <w:r>
+        <w:rPr>
+          <w:rFonts w:asciiTheme="majorBidi" w:hAnsiTheme="majorBidi" w:cstheme="majorBidi"/>
+          <w:szCs w:val="24"/>
+        </w:rPr>
+        <w:t>must</w:t>
+      </w:r>
+      <w:r>
+        <w:rPr>
+          <w:rFonts w:asciiTheme="majorBidi" w:hAnsiTheme="majorBidi" w:cstheme="majorBidi"/>
+          <w:szCs w:val="24"/>
+        </w:rPr>
+        <w:t xml:space="preserve"> be</w:t>
       </w:r>
       <w:r>
         <w:rPr>
@@ -16658,17 +16763,7 @@
               <w:rFonts w:ascii="Cambria Math" w:hAnsi="Cambria Math" w:cstheme="majorBidi"/>
               <w:szCs w:val="24"/>
             </w:rPr>
-            <m:t>)</m:t>
-          </m:r>
-          <m:r>
-            <m:rPr>
-              <m:sty m:val="p"/>
-            </m:rPr>
-            <w:rPr>
-              <w:rFonts w:ascii="Cambria Math" w:hAnsi="Cambria Math" w:cstheme="majorBidi"/>
-              <w:szCs w:val="24"/>
-            </w:rPr>
-            <m:t>)</m:t>
+            <m:t>))</m:t>
           </m:r>
         </m:oMath>
       </m:oMathPara>
@@ -17184,17 +17279,7 @@
               <w:rFonts w:ascii="Cambria Math" w:hAnsi="Cambria Math" w:cstheme="majorBidi"/>
               <w:szCs w:val="24"/>
             </w:rPr>
-            <m:t>)</m:t>
-          </m:r>
-          <m:r>
-            <m:rPr>
-              <m:sty m:val="p"/>
-            </m:rPr>
-            <w:rPr>
-              <w:rFonts w:ascii="Cambria Math" w:hAnsi="Cambria Math" w:cstheme="majorBidi"/>
-              <w:szCs w:val="24"/>
-            </w:rPr>
-            <m:t>)</m:t>
+            <m:t>))</m:t>
           </m:r>
         </m:oMath>
       </m:oMathPara>
@@ -19231,6 +19316,1409 @@
         </w:rPr>
         <w:t xml:space="preserve"> is the desired distance between the base and the nodule as described before.</w:t>
       </w:r>
+    </w:p>
+    <w:p>
+      <w:pPr>
+        <w:spacing w:after="160" w:line="259" w:lineRule="auto"/>
+        <w:rPr>
+          <w:rFonts w:asciiTheme="majorBidi" w:hAnsiTheme="majorBidi" w:cstheme="majorBidi"/>
+          <w:szCs w:val="24"/>
+        </w:rPr>
+      </w:pPr>
+      <w:r>
+        <w:rPr>
+          <w:rFonts w:asciiTheme="majorBidi" w:hAnsiTheme="majorBidi" w:cstheme="majorBidi"/>
+          <w:szCs w:val="24"/>
+        </w:rPr>
+        <w:br w:type="page"/>
+      </w:r>
+    </w:p>
+    <w:p>
+      <w:pPr>
+        <w:pStyle w:val="Heading1"/>
+        <w:numPr>
+          <w:ilvl w:val="0"/>
+          <w:numId w:val="37"/>
+        </w:numPr>
+      </w:pPr>
+      <w:r>
+        <w:lastRenderedPageBreak/>
+        <w:t>Franka Panda</w:t>
+      </w:r>
+      <w:r>
+        <w:t xml:space="preserve"> </w:t>
+      </w:r>
+      <w:r>
+        <w:t xml:space="preserve">Bimanual </w:t>
+      </w:r>
+      <w:r>
+        <w:t>M</w:t>
+      </w:r>
+      <w:r>
+        <w:t>anipulation</w:t>
+      </w:r>
+    </w:p>
+    <w:p>
+      <w:pPr>
+        <w:pStyle w:val="ListParagraph"/>
+        <w:numPr>
+          <w:ilvl w:val="0"/>
+          <w:numId w:val="42"/>
+        </w:numPr>
+        <w:rPr>
+          <w:rFonts w:asciiTheme="majorBidi" w:hAnsiTheme="majorBidi" w:cstheme="majorBidi"/>
+          <w:sz w:val="40"/>
+          <w:szCs w:val="40"/>
+        </w:rPr>
+      </w:pPr>
+      <w:r>
+        <w:rPr>
+          <w:rFonts w:asciiTheme="majorBidi" w:hAnsiTheme="majorBidi" w:cstheme="majorBidi"/>
+          <w:sz w:val="40"/>
+          <w:szCs w:val="40"/>
+        </w:rPr>
+        <w:t>Tasks unified hierarchy</w:t>
+      </w:r>
+    </w:p>
+    <w:p>
+      <w:pPr>
+        <w:ind w:left="720" w:firstLine="720"/>
+        <w:jc w:val="both"/>
+        <w:rPr>
+          <w:rFonts w:asciiTheme="majorBidi" w:hAnsiTheme="majorBidi" w:cstheme="majorBidi"/>
+          <w:szCs w:val="24"/>
+        </w:rPr>
+      </w:pPr>
+      <w:r>
+        <w:rPr>
+          <w:rFonts w:asciiTheme="majorBidi" w:hAnsiTheme="majorBidi" w:cstheme="majorBidi"/>
+          <w:szCs w:val="24"/>
+        </w:rPr>
+        <w:t xml:space="preserve">As shown in the table below </w:t>
+      </w:r>
+      <w:r>
+        <w:rPr>
+          <w:rFonts w:asciiTheme="majorBidi" w:hAnsiTheme="majorBidi" w:cstheme="majorBidi"/>
+          <w:szCs w:val="24"/>
+        </w:rPr>
+        <w:t>t</w:t>
+      </w:r>
+      <w:r>
+        <w:rPr>
+          <w:rFonts w:asciiTheme="majorBidi" w:hAnsiTheme="majorBidi" w:cstheme="majorBidi"/>
+          <w:szCs w:val="24"/>
+        </w:rPr>
+        <w:t xml:space="preserve">he Task Priority Control hierarchy is composed of </w:t>
+      </w:r>
+      <w:r>
+        <w:rPr>
+          <w:rFonts w:asciiTheme="majorBidi" w:hAnsiTheme="majorBidi" w:cstheme="majorBidi"/>
+          <w:szCs w:val="24"/>
+        </w:rPr>
+        <w:t>four</w:t>
+      </w:r>
+      <w:r>
+        <w:rPr>
+          <w:rFonts w:asciiTheme="majorBidi" w:hAnsiTheme="majorBidi" w:cstheme="majorBidi"/>
+          <w:szCs w:val="24"/>
+        </w:rPr>
+        <w:t xml:space="preserve"> actions but before</w:t>
+      </w:r>
+      <w:r>
+        <w:rPr>
+          <w:rFonts w:asciiTheme="majorBidi" w:hAnsiTheme="majorBidi" w:cstheme="majorBidi"/>
+          <w:szCs w:val="24"/>
+        </w:rPr>
+        <w:t xml:space="preserve"> </w:t>
+      </w:r>
+      <w:r>
+        <w:rPr>
+          <w:rFonts w:asciiTheme="majorBidi" w:hAnsiTheme="majorBidi" w:cstheme="majorBidi"/>
+          <w:szCs w:val="24"/>
+        </w:rPr>
+        <w:t>proceeding</w:t>
+      </w:r>
+      <w:r>
+        <w:rPr>
+          <w:rFonts w:asciiTheme="majorBidi" w:hAnsiTheme="majorBidi" w:cstheme="majorBidi"/>
+          <w:szCs w:val="24"/>
+        </w:rPr>
+        <w:t xml:space="preserve"> with the explanation of the control </w:t>
+      </w:r>
+      <w:r>
+        <w:rPr>
+          <w:rFonts w:asciiTheme="majorBidi" w:hAnsiTheme="majorBidi" w:cstheme="majorBidi"/>
+          <w:szCs w:val="24"/>
+        </w:rPr>
+        <w:t>hierarchy</w:t>
+      </w:r>
+      <w:r>
+        <w:rPr>
+          <w:rFonts w:asciiTheme="majorBidi" w:hAnsiTheme="majorBidi" w:cstheme="majorBidi"/>
+          <w:szCs w:val="24"/>
+        </w:rPr>
+        <w:t xml:space="preserve"> it must be mentioned</w:t>
+      </w:r>
+      <w:r>
+        <w:rPr>
+          <w:rFonts w:asciiTheme="majorBidi" w:hAnsiTheme="majorBidi" w:cstheme="majorBidi"/>
+          <w:szCs w:val="24"/>
+        </w:rPr>
+        <w:t xml:space="preserve"> </w:t>
+      </w:r>
+      <w:r>
+        <w:rPr>
+          <w:rFonts w:asciiTheme="majorBidi" w:hAnsiTheme="majorBidi" w:cstheme="majorBidi"/>
+          <w:szCs w:val="24"/>
+        </w:rPr>
+        <w:t>the</w:t>
+      </w:r>
+      <w:r>
+        <w:rPr>
+          <w:rFonts w:asciiTheme="majorBidi" w:hAnsiTheme="majorBidi" w:cstheme="majorBidi"/>
+          <w:szCs w:val="24"/>
+        </w:rPr>
+        <w:t xml:space="preserve"> calculations </w:t>
+      </w:r>
+      <w:r>
+        <w:rPr>
+          <w:rFonts w:asciiTheme="majorBidi" w:hAnsiTheme="majorBidi" w:cstheme="majorBidi"/>
+          <w:szCs w:val="24"/>
+        </w:rPr>
+        <w:t>that were made</w:t>
+      </w:r>
+      <w:r>
+        <w:rPr>
+          <w:rFonts w:asciiTheme="majorBidi" w:hAnsiTheme="majorBidi" w:cstheme="majorBidi"/>
+          <w:szCs w:val="24"/>
+        </w:rPr>
+        <w:t xml:space="preserve"> </w:t>
+      </w:r>
+      <w:r>
+        <w:rPr>
+          <w:rFonts w:asciiTheme="majorBidi" w:hAnsiTheme="majorBidi" w:cstheme="majorBidi"/>
+          <w:szCs w:val="24"/>
+        </w:rPr>
+        <w:t>for</w:t>
+      </w:r>
+      <w:r>
+        <w:rPr>
+          <w:rFonts w:asciiTheme="majorBidi" w:hAnsiTheme="majorBidi" w:cstheme="majorBidi"/>
+          <w:szCs w:val="24"/>
+        </w:rPr>
+        <w:t xml:space="preserve"> </w:t>
+      </w:r>
+      <w:r>
+        <w:rPr>
+          <w:rFonts w:asciiTheme="majorBidi" w:hAnsiTheme="majorBidi" w:cstheme="majorBidi"/>
+          <w:szCs w:val="24"/>
+        </w:rPr>
+        <w:t>computing the transformation</w:t>
+      </w:r>
+      <w:r>
+        <w:rPr>
+          <w:rFonts w:asciiTheme="majorBidi" w:hAnsiTheme="majorBidi" w:cstheme="majorBidi"/>
+          <w:szCs w:val="24"/>
+        </w:rPr>
+        <w:t xml:space="preserve"> </w:t>
+      </w:r>
+      <w:r>
+        <w:rPr>
+          <w:rFonts w:asciiTheme="majorBidi" w:hAnsiTheme="majorBidi" w:cstheme="majorBidi"/>
+          <w:szCs w:val="24"/>
+        </w:rPr>
+        <w:t>between the world and the base of each robot knowing that the left arm base coincides with the world frame.</w:t>
+      </w:r>
+      <w:r>
+        <w:rPr>
+          <w:rFonts w:asciiTheme="majorBidi" w:hAnsiTheme="majorBidi" w:cstheme="majorBidi"/>
+          <w:szCs w:val="24"/>
+        </w:rPr>
+        <w:t xml:space="preserve"> </w:t>
+      </w:r>
+      <w:r>
+        <w:rPr>
+          <w:rFonts w:asciiTheme="majorBidi" w:hAnsiTheme="majorBidi" w:cstheme="majorBidi"/>
+          <w:szCs w:val="24"/>
+        </w:rPr>
+        <w:t>While</w:t>
+      </w:r>
+      <w:r>
+        <w:rPr>
+          <w:rFonts w:asciiTheme="majorBidi" w:hAnsiTheme="majorBidi" w:cstheme="majorBidi"/>
+          <w:szCs w:val="24"/>
+        </w:rPr>
+        <w:t xml:space="preserve"> </w:t>
+      </w:r>
+      <w:r>
+        <w:rPr>
+          <w:rFonts w:asciiTheme="majorBidi" w:hAnsiTheme="majorBidi" w:cstheme="majorBidi"/>
+          <w:szCs w:val="24"/>
+        </w:rPr>
+        <w:t xml:space="preserve">the right arm base is rotated </w:t>
+      </w:r>
+      <w:r>
+        <w:rPr>
+          <w:rFonts w:asciiTheme="majorBidi" w:hAnsiTheme="majorBidi" w:cstheme="majorBidi"/>
+          <w:szCs w:val="24"/>
+        </w:rPr>
+        <w:t xml:space="preserve">around the </w:t>
+      </w:r>
+      <w:r>
+        <w:rPr>
+          <w:rFonts w:asciiTheme="majorBidi" w:hAnsiTheme="majorBidi" w:cstheme="majorBidi"/>
+          <w:szCs w:val="24"/>
+        </w:rPr>
+        <w:t>z-axis</w:t>
+      </w:r>
+      <w:r>
+        <w:rPr>
+          <w:rFonts w:asciiTheme="majorBidi" w:hAnsiTheme="majorBidi" w:cstheme="majorBidi"/>
+          <w:szCs w:val="24"/>
+        </w:rPr>
+        <w:t xml:space="preserve"> of the world frame</w:t>
+      </w:r>
+      <w:r>
+        <w:rPr>
+          <w:rFonts w:asciiTheme="majorBidi" w:hAnsiTheme="majorBidi" w:cstheme="majorBidi"/>
+          <w:szCs w:val="24"/>
+        </w:rPr>
+        <w:t xml:space="preserve"> with 180 degrees</w:t>
+      </w:r>
+      <w:r>
+        <w:rPr>
+          <w:rFonts w:asciiTheme="majorBidi" w:hAnsiTheme="majorBidi" w:cstheme="majorBidi"/>
+          <w:szCs w:val="24"/>
+        </w:rPr>
+        <w:t xml:space="preserve"> and is </w:t>
+      </w:r>
+      <w:r>
+        <w:rPr>
+          <w:rFonts w:asciiTheme="majorBidi" w:hAnsiTheme="majorBidi" w:cstheme="majorBidi"/>
+          <w:szCs w:val="24"/>
+        </w:rPr>
+        <w:t>translated along it’s x-axis with</w:t>
+      </w:r>
+      <w:r>
+        <w:rPr>
+          <w:rFonts w:asciiTheme="majorBidi" w:hAnsiTheme="majorBidi" w:cstheme="majorBidi"/>
+          <w:szCs w:val="24"/>
+        </w:rPr>
+        <w:t xml:space="preserve"> 1.05 meters</w:t>
+      </w:r>
+      <w:r>
+        <w:rPr>
+          <w:rFonts w:asciiTheme="majorBidi" w:hAnsiTheme="majorBidi" w:cstheme="majorBidi"/>
+          <w:szCs w:val="24"/>
+        </w:rPr>
+        <w:t>.</w:t>
+      </w:r>
+    </w:p>
+    <w:p>
+      <w:pPr>
+        <w:ind w:left="720" w:firstLine="720"/>
+        <w:jc w:val="both"/>
+        <w:rPr>
+          <w:rFonts w:asciiTheme="majorBidi" w:hAnsiTheme="majorBidi" w:cstheme="majorBidi"/>
+          <w:szCs w:val="24"/>
+        </w:rPr>
+      </w:pPr>
+      <w:r>
+        <w:rPr>
+          <w:rFonts w:asciiTheme="majorBidi" w:hAnsiTheme="majorBidi" w:cstheme="majorBidi"/>
+          <w:szCs w:val="24"/>
+        </w:rPr>
+        <w:t xml:space="preserve">Moving on to the control </w:t>
+      </w:r>
+      <w:r>
+        <w:rPr>
+          <w:rFonts w:asciiTheme="majorBidi" w:hAnsiTheme="majorBidi" w:cstheme="majorBidi"/>
+          <w:szCs w:val="24"/>
+        </w:rPr>
+        <w:t>hierarchy</w:t>
+      </w:r>
+      <w:r>
+        <w:rPr>
+          <w:rFonts w:asciiTheme="majorBidi" w:hAnsiTheme="majorBidi" w:cstheme="majorBidi"/>
+          <w:szCs w:val="24"/>
+        </w:rPr>
+        <w:t xml:space="preserve">, the </w:t>
+      </w:r>
+      <w:r>
+        <w:rPr>
+          <w:rFonts w:asciiTheme="majorBidi" w:hAnsiTheme="majorBidi" w:cstheme="majorBidi"/>
+          <w:i/>
+          <w:iCs/>
+          <w:szCs w:val="24"/>
+        </w:rPr>
+        <w:t>R</w:t>
+      </w:r>
+      <w:r>
+        <w:rPr>
+          <w:rFonts w:asciiTheme="majorBidi" w:hAnsiTheme="majorBidi" w:cstheme="majorBidi"/>
+          <w:i/>
+          <w:iCs/>
+          <w:szCs w:val="24"/>
+        </w:rPr>
+        <w:t>eaching goal</w:t>
+      </w:r>
+      <w:r>
+        <w:rPr>
+          <w:rFonts w:asciiTheme="majorBidi" w:hAnsiTheme="majorBidi" w:cstheme="majorBidi"/>
+          <w:szCs w:val="24"/>
+        </w:rPr>
+        <w:t xml:space="preserve"> </w:t>
+      </w:r>
+      <w:r>
+        <w:rPr>
+          <w:rFonts w:asciiTheme="majorBidi" w:hAnsiTheme="majorBidi" w:cstheme="majorBidi"/>
+          <w:szCs w:val="24"/>
+        </w:rPr>
+        <w:t xml:space="preserve">action which make the two </w:t>
+      </w:r>
+      <w:r>
+        <w:rPr>
+          <w:rFonts w:asciiTheme="majorBidi" w:hAnsiTheme="majorBidi" w:cstheme="majorBidi"/>
+          <w:szCs w:val="24"/>
+        </w:rPr>
+        <w:t>arms</w:t>
+      </w:r>
+      <w:r>
+        <w:rPr>
+          <w:rFonts w:asciiTheme="majorBidi" w:hAnsiTheme="majorBidi" w:cstheme="majorBidi"/>
+          <w:szCs w:val="24"/>
+        </w:rPr>
+        <w:t xml:space="preserve"> move to the common target to be grasped, this action is composed of two </w:t>
+      </w:r>
+      <w:r>
+        <w:rPr>
+          <w:rFonts w:asciiTheme="majorBidi" w:hAnsiTheme="majorBidi" w:cstheme="majorBidi"/>
+          <w:szCs w:val="24"/>
+        </w:rPr>
+        <w:t>tasks,</w:t>
+      </w:r>
+      <w:r>
+        <w:rPr>
+          <w:rFonts w:asciiTheme="majorBidi" w:hAnsiTheme="majorBidi" w:cstheme="majorBidi"/>
+          <w:szCs w:val="24"/>
+        </w:rPr>
+        <w:t xml:space="preserve"> </w:t>
+      </w:r>
+      <w:r>
+        <w:rPr>
+          <w:rFonts w:asciiTheme="majorBidi" w:hAnsiTheme="majorBidi" w:cstheme="majorBidi"/>
+          <w:szCs w:val="24"/>
+        </w:rPr>
+        <w:t xml:space="preserve">which are the </w:t>
+      </w:r>
+      <w:r>
+        <w:rPr>
+          <w:rFonts w:asciiTheme="majorBidi" w:hAnsiTheme="majorBidi" w:cstheme="majorBidi"/>
+          <w:i/>
+          <w:iCs/>
+          <w:szCs w:val="24"/>
+        </w:rPr>
+        <w:t>Joints</w:t>
+      </w:r>
+      <w:r>
+        <w:rPr>
+          <w:rFonts w:asciiTheme="majorBidi" w:hAnsiTheme="majorBidi" w:cstheme="majorBidi"/>
+          <w:i/>
+          <w:iCs/>
+          <w:szCs w:val="24"/>
+        </w:rPr>
+        <w:t xml:space="preserve"> limit</w:t>
+      </w:r>
+      <w:r>
+        <w:rPr>
+          <w:rFonts w:asciiTheme="majorBidi" w:hAnsiTheme="majorBidi" w:cstheme="majorBidi"/>
+          <w:szCs w:val="24"/>
+        </w:rPr>
+        <w:t xml:space="preserve"> “</w:t>
+      </w:r>
+      <w:r>
+        <w:rPr>
+          <w:rFonts w:asciiTheme="majorBidi" w:hAnsiTheme="majorBidi" w:cstheme="majorBidi"/>
+          <w:szCs w:val="24"/>
+        </w:rPr>
+        <w:t>having the</w:t>
+      </w:r>
+      <w:r>
+        <w:rPr>
+          <w:rFonts w:asciiTheme="majorBidi" w:hAnsiTheme="majorBidi" w:cstheme="majorBidi"/>
+          <w:szCs w:val="24"/>
+        </w:rPr>
+        <w:t xml:space="preserve"> higher priority “ and reaching goal to be grasped. </w:t>
+      </w:r>
+    </w:p>
+    <w:p>
+      <w:pPr>
+        <w:ind w:left="720" w:firstLine="720"/>
+        <w:jc w:val="both"/>
+        <w:rPr>
+          <w:rFonts w:asciiTheme="majorBidi" w:hAnsiTheme="majorBidi" w:cstheme="majorBidi"/>
+          <w:szCs w:val="24"/>
+        </w:rPr>
+      </w:pPr>
+      <w:r>
+        <w:rPr>
+          <w:rFonts w:asciiTheme="majorBidi" w:hAnsiTheme="majorBidi" w:cstheme="majorBidi"/>
+          <w:szCs w:val="24"/>
+        </w:rPr>
+        <w:tab/>
+        <w:t xml:space="preserve">Secondly, the grasping action starts once the robots reach the goal, this action consists of the kinematic constraint imposed by the object, the joints limit task and reaching goal_1 task which moves the </w:t>
+      </w:r>
+      <w:r>
+        <w:rPr>
+          <w:rFonts w:asciiTheme="majorBidi" w:hAnsiTheme="majorBidi" w:cstheme="majorBidi"/>
+          <w:szCs w:val="24"/>
+        </w:rPr>
+        <w:t>object to</w:t>
+      </w:r>
+      <w:r>
+        <w:rPr>
+          <w:rFonts w:asciiTheme="majorBidi" w:hAnsiTheme="majorBidi" w:cstheme="majorBidi"/>
+          <w:szCs w:val="24"/>
+        </w:rPr>
+        <w:t xml:space="preserve"> the wanted new goal known that the tasks are written with respect to the priority level.</w:t>
+      </w:r>
+    </w:p>
+    <w:p>
+      <w:pPr>
+        <w:ind w:left="720" w:firstLine="720"/>
+        <w:jc w:val="both"/>
+        <w:rPr>
+          <w:rFonts w:asciiTheme="majorBidi" w:hAnsiTheme="majorBidi" w:cstheme="majorBidi"/>
+          <w:szCs w:val="24"/>
+        </w:rPr>
+      </w:pPr>
+      <w:r>
+        <w:rPr>
+          <w:rFonts w:asciiTheme="majorBidi" w:hAnsiTheme="majorBidi" w:cstheme="majorBidi"/>
+          <w:szCs w:val="24"/>
+        </w:rPr>
+        <w:tab/>
+        <w:t>Finally, the finishing action which contains one task responsible for stopping the whole movement of the end effectors for both arms.</w:t>
+      </w:r>
+    </w:p>
+    <w:p>
+      <w:pPr>
+        <w:autoSpaceDE w:val="0"/>
+        <w:autoSpaceDN w:val="0"/>
+        <w:adjustRightInd w:val="0"/>
+        <w:ind w:firstLine="720"/>
+        <w:rPr>
+          <w:rFonts w:asciiTheme="majorBidi" w:hAnsiTheme="majorBidi" w:cstheme="majorBidi"/>
+          <w:szCs w:val="24"/>
+        </w:rPr>
+      </w:pPr>
+    </w:p>
+    <w:p>
+      <w:pPr>
+        <w:autoSpaceDE w:val="0"/>
+        <w:autoSpaceDN w:val="0"/>
+        <w:adjustRightInd w:val="0"/>
+        <w:rPr>
+          <w:rFonts w:asciiTheme="majorBidi" w:hAnsiTheme="majorBidi" w:cstheme="majorBidi"/>
+          <w:szCs w:val="24"/>
+        </w:rPr>
+      </w:pPr>
+    </w:p>
+    <w:tbl>
+      <w:tblPr>
+        <w:tblStyle w:val="ListTable6Colorful"/>
+        <w:tblW w:w="9360" w:type="dxa"/>
+        <w:tblLayout w:type="fixed"/>
+        <w:tblLook w:val="0620" w:firstRow="1" w:lastRow="0" w:firstColumn="0" w:lastColumn="0" w:noHBand="1" w:noVBand="1"/>
+      </w:tblPr>
+      <w:tblGrid>
+        <w:gridCol w:w="3203"/>
+        <w:gridCol w:w="738"/>
+        <w:gridCol w:w="1639"/>
+        <w:gridCol w:w="1544"/>
+        <w:gridCol w:w="1030"/>
+        <w:gridCol w:w="1206"/>
+      </w:tblGrid>
+      <w:tr>
+        <w:trPr>
+          <w:cnfStyle w:val="100000000000" w:firstRow="1" w:lastRow="0" w:firstColumn="0" w:lastColumn="0" w:oddVBand="0" w:evenVBand="0" w:oddHBand="0" w:evenHBand="0" w:firstRowFirstColumn="0" w:firstRowLastColumn="0" w:lastRowFirstColumn="0" w:lastRowLastColumn="0"/>
+          <w:trHeight w:val="359"/>
+        </w:trPr>
+        <w:tc>
+          <w:tcPr>
+            <w:tcW w:w="3203" w:type="dxa"/>
+          </w:tcPr>
+          <w:p>
+            <w:pPr>
+              <w:jc w:val="center"/>
+              <w:rPr>
+                <w:rFonts w:asciiTheme="majorBidi" w:hAnsiTheme="majorBidi" w:cstheme="majorBidi"/>
+                <w:b w:val="0"/>
+                <w:bCs w:val="0"/>
+                <w:szCs w:val="24"/>
+              </w:rPr>
+            </w:pPr>
+            <w:r>
+              <w:rPr>
+                <w:rFonts w:asciiTheme="majorBidi" w:hAnsiTheme="majorBidi" w:cstheme="majorBidi"/>
+                <w:b w:val="0"/>
+                <w:bCs w:val="0"/>
+                <w:szCs w:val="24"/>
+              </w:rPr>
+              <w:t>Task</w:t>
+            </w:r>
+          </w:p>
+        </w:tc>
+        <w:tc>
+          <w:tcPr>
+            <w:tcW w:w="738" w:type="dxa"/>
+          </w:tcPr>
+          <w:p>
+            <w:pPr>
+              <w:jc w:val="center"/>
+              <w:rPr>
+                <w:rFonts w:asciiTheme="majorBidi" w:hAnsiTheme="majorBidi" w:cstheme="majorBidi"/>
+                <w:b w:val="0"/>
+                <w:bCs w:val="0"/>
+                <w:szCs w:val="24"/>
+              </w:rPr>
+            </w:pPr>
+            <w:r>
+              <w:rPr>
+                <w:rFonts w:asciiTheme="majorBidi" w:hAnsiTheme="majorBidi" w:cstheme="majorBidi"/>
+                <w:b w:val="0"/>
+                <w:bCs w:val="0"/>
+                <w:szCs w:val="24"/>
+              </w:rPr>
+              <w:t>Type</w:t>
+            </w:r>
+          </w:p>
+        </w:tc>
+        <w:tc>
+          <w:tcPr>
+            <w:tcW w:w="1639" w:type="dxa"/>
+          </w:tcPr>
+          <w:p>
+            <w:pPr>
+              <w:jc w:val="center"/>
+              <w:rPr>
+                <w:rFonts w:asciiTheme="majorBidi" w:hAnsiTheme="majorBidi" w:cstheme="majorBidi"/>
+                <w:b w:val="0"/>
+                <w:bCs w:val="0"/>
+                <w:szCs w:val="24"/>
+              </w:rPr>
+            </w:pPr>
+            <w:r>
+              <w:rPr>
+                <w:rFonts w:asciiTheme="majorBidi" w:hAnsiTheme="majorBidi" w:cstheme="majorBidi"/>
+                <w:b w:val="0"/>
+                <w:bCs w:val="0"/>
+                <w:szCs w:val="24"/>
+              </w:rPr>
+              <w:t>Reaching goal 1</w:t>
+            </w:r>
+          </w:p>
+        </w:tc>
+        <w:tc>
+          <w:tcPr>
+            <w:tcW w:w="1544" w:type="dxa"/>
+          </w:tcPr>
+          <w:p>
+            <w:pPr>
+              <w:jc w:val="center"/>
+              <w:rPr>
+                <w:rFonts w:asciiTheme="majorBidi" w:hAnsiTheme="majorBidi" w:cstheme="majorBidi"/>
+                <w:szCs w:val="24"/>
+              </w:rPr>
+            </w:pPr>
+            <w:r>
+              <w:rPr>
+                <w:rFonts w:asciiTheme="majorBidi" w:hAnsiTheme="majorBidi" w:cstheme="majorBidi"/>
+                <w:b w:val="0"/>
+                <w:bCs w:val="0"/>
+                <w:szCs w:val="24"/>
+              </w:rPr>
+              <w:t>Reaching goal</w:t>
+            </w:r>
+            <w:r>
+              <w:rPr>
+                <w:rFonts w:asciiTheme="majorBidi" w:hAnsiTheme="majorBidi" w:cstheme="majorBidi"/>
+                <w:szCs w:val="24"/>
+              </w:rPr>
+              <w:t xml:space="preserve"> </w:t>
+            </w:r>
+            <w:r>
+              <w:rPr>
+                <w:rFonts w:asciiTheme="majorBidi" w:hAnsiTheme="majorBidi" w:cstheme="majorBidi"/>
+                <w:b w:val="0"/>
+                <w:bCs w:val="0"/>
+                <w:szCs w:val="24"/>
+              </w:rPr>
+              <w:t>2</w:t>
+            </w:r>
+          </w:p>
+        </w:tc>
+        <w:tc>
+          <w:tcPr>
+            <w:tcW w:w="1030" w:type="dxa"/>
+          </w:tcPr>
+          <w:p>
+            <w:pPr>
+              <w:jc w:val="center"/>
+              <w:rPr>
+                <w:rFonts w:asciiTheme="majorBidi" w:hAnsiTheme="majorBidi" w:cstheme="majorBidi"/>
+                <w:b w:val="0"/>
+                <w:bCs w:val="0"/>
+                <w:szCs w:val="24"/>
+              </w:rPr>
+            </w:pPr>
+            <w:r>
+              <w:rPr>
+                <w:rFonts w:asciiTheme="majorBidi" w:hAnsiTheme="majorBidi" w:cstheme="majorBidi"/>
+                <w:b w:val="0"/>
+                <w:bCs w:val="0"/>
+                <w:szCs w:val="24"/>
+              </w:rPr>
+              <w:t xml:space="preserve">Grasping </w:t>
+            </w:r>
+          </w:p>
+        </w:tc>
+        <w:tc>
+          <w:tcPr>
+            <w:tcW w:w="1206" w:type="dxa"/>
+          </w:tcPr>
+          <w:p>
+            <w:pPr>
+              <w:jc w:val="center"/>
+              <w:rPr>
+                <w:rFonts w:asciiTheme="majorBidi" w:hAnsiTheme="majorBidi" w:cstheme="majorBidi"/>
+                <w:b w:val="0"/>
+                <w:bCs w:val="0"/>
+                <w:szCs w:val="24"/>
+              </w:rPr>
+            </w:pPr>
+            <w:r>
+              <w:rPr>
+                <w:rFonts w:asciiTheme="majorBidi" w:hAnsiTheme="majorBidi" w:cstheme="majorBidi"/>
+                <w:b w:val="0"/>
+                <w:bCs w:val="0"/>
+                <w:szCs w:val="24"/>
+              </w:rPr>
+              <w:t xml:space="preserve">Finish </w:t>
+            </w:r>
+          </w:p>
+        </w:tc>
+      </w:tr>
+      <w:tr>
+        <w:tc>
+          <w:tcPr>
+            <w:tcW w:w="3203" w:type="dxa"/>
+          </w:tcPr>
+          <w:p>
+            <w:pPr>
+              <w:rPr>
+                <w:rFonts w:asciiTheme="majorBidi" w:hAnsiTheme="majorBidi" w:cstheme="majorBidi"/>
+                <w:szCs w:val="24"/>
+              </w:rPr>
+            </w:pPr>
+            <w:r>
+              <w:rPr>
+                <w:rFonts w:asciiTheme="majorBidi" w:hAnsiTheme="majorBidi" w:cstheme="majorBidi"/>
+                <w:szCs w:val="24"/>
+              </w:rPr>
+              <w:t>Kinematic Constrain</w:t>
+            </w:r>
+          </w:p>
+        </w:tc>
+        <w:tc>
+          <w:tcPr>
+            <w:tcW w:w="738" w:type="dxa"/>
+          </w:tcPr>
+          <w:p>
+            <w:pPr>
+              <w:jc w:val="center"/>
+              <w:rPr>
+                <w:rFonts w:asciiTheme="majorBidi" w:hAnsiTheme="majorBidi" w:cstheme="majorBidi"/>
+                <w:szCs w:val="24"/>
+              </w:rPr>
+            </w:pPr>
+            <w:r>
+              <w:rPr>
+                <w:rFonts w:asciiTheme="majorBidi" w:hAnsiTheme="majorBidi" w:cstheme="majorBidi"/>
+                <w:szCs w:val="24"/>
+              </w:rPr>
+              <w:t>E</w:t>
+            </w:r>
+          </w:p>
+        </w:tc>
+        <w:tc>
+          <w:tcPr>
+            <w:tcW w:w="1639" w:type="dxa"/>
+          </w:tcPr>
+          <w:p>
+            <w:pPr>
+              <w:jc w:val="center"/>
+              <w:rPr>
+                <w:rFonts w:asciiTheme="majorBidi" w:hAnsiTheme="majorBidi" w:cstheme="majorBidi"/>
+                <w:szCs w:val="24"/>
+              </w:rPr>
+            </w:pPr>
+          </w:p>
+        </w:tc>
+        <w:tc>
+          <w:tcPr>
+            <w:tcW w:w="1544" w:type="dxa"/>
+          </w:tcPr>
+          <w:p>
+            <w:pPr>
+              <w:jc w:val="center"/>
+              <w:rPr>
+                <w:rFonts w:asciiTheme="majorBidi" w:hAnsiTheme="majorBidi" w:cstheme="majorBidi"/>
+                <w:szCs w:val="24"/>
+              </w:rPr>
+            </w:pPr>
+          </w:p>
+        </w:tc>
+        <w:tc>
+          <w:tcPr>
+            <w:tcW w:w="1030" w:type="dxa"/>
+          </w:tcPr>
+          <w:p>
+            <w:pPr>
+              <w:jc w:val="center"/>
+              <w:rPr>
+                <w:rFonts w:asciiTheme="majorBidi" w:hAnsiTheme="majorBidi" w:cstheme="majorBidi"/>
+                <w:szCs w:val="24"/>
+              </w:rPr>
+            </w:pPr>
+            <w:r>
+              <w:rPr>
+                <w:rFonts w:asciiTheme="majorBidi" w:hAnsiTheme="majorBidi" w:cstheme="majorBidi"/>
+                <w:szCs w:val="24"/>
+              </w:rPr>
+              <w:t>1</w:t>
+            </w:r>
+          </w:p>
+        </w:tc>
+        <w:tc>
+          <w:tcPr>
+            <w:tcW w:w="1206" w:type="dxa"/>
+          </w:tcPr>
+          <w:p>
+            <w:pPr>
+              <w:jc w:val="center"/>
+              <w:rPr>
+                <w:rFonts w:asciiTheme="majorBidi" w:hAnsiTheme="majorBidi" w:cstheme="majorBidi"/>
+                <w:szCs w:val="24"/>
+              </w:rPr>
+            </w:pPr>
+          </w:p>
+        </w:tc>
+      </w:tr>
+      <w:tr>
+        <w:tc>
+          <w:tcPr>
+            <w:tcW w:w="3203" w:type="dxa"/>
+          </w:tcPr>
+          <w:p>
+            <w:pPr>
+              <w:rPr>
+                <w:rFonts w:asciiTheme="majorBidi" w:hAnsiTheme="majorBidi" w:cstheme="majorBidi"/>
+                <w:szCs w:val="24"/>
+              </w:rPr>
+            </w:pPr>
+            <w:r>
+              <w:rPr>
+                <w:rFonts w:asciiTheme="majorBidi" w:hAnsiTheme="majorBidi" w:cstheme="majorBidi"/>
+                <w:szCs w:val="24"/>
+              </w:rPr>
+              <w:t>Joint limit</w:t>
+            </w:r>
+          </w:p>
+        </w:tc>
+        <w:tc>
+          <w:tcPr>
+            <w:tcW w:w="738" w:type="dxa"/>
+          </w:tcPr>
+          <w:p>
+            <w:pPr>
+              <w:jc w:val="center"/>
+              <w:rPr>
+                <w:rFonts w:asciiTheme="majorBidi" w:hAnsiTheme="majorBidi" w:cstheme="majorBidi"/>
+                <w:szCs w:val="24"/>
+              </w:rPr>
+            </w:pPr>
+            <w:r>
+              <w:rPr>
+                <w:rFonts w:asciiTheme="majorBidi" w:hAnsiTheme="majorBidi" w:cstheme="majorBidi"/>
+                <w:szCs w:val="24"/>
+              </w:rPr>
+              <w:t>I</w:t>
+            </w:r>
+          </w:p>
+        </w:tc>
+        <w:tc>
+          <w:tcPr>
+            <w:tcW w:w="1639" w:type="dxa"/>
+            <w:tcBorders>
+              <w:bottom w:val="nil"/>
+            </w:tcBorders>
+          </w:tcPr>
+          <w:p>
+            <w:pPr>
+              <w:jc w:val="center"/>
+              <w:rPr>
+                <w:rFonts w:asciiTheme="majorBidi" w:hAnsiTheme="majorBidi" w:cstheme="majorBidi"/>
+                <w:szCs w:val="24"/>
+              </w:rPr>
+            </w:pPr>
+            <w:r>
+              <w:rPr>
+                <w:rFonts w:asciiTheme="majorBidi" w:hAnsiTheme="majorBidi" w:cstheme="majorBidi"/>
+                <w:szCs w:val="24"/>
+              </w:rPr>
+              <w:t>1</w:t>
+            </w:r>
+          </w:p>
+        </w:tc>
+        <w:tc>
+          <w:tcPr>
+            <w:tcW w:w="1544" w:type="dxa"/>
+          </w:tcPr>
+          <w:p>
+            <w:pPr>
+              <w:jc w:val="center"/>
+              <w:rPr>
+                <w:rFonts w:asciiTheme="majorBidi" w:hAnsiTheme="majorBidi" w:cstheme="majorBidi"/>
+                <w:szCs w:val="24"/>
+              </w:rPr>
+            </w:pPr>
+            <w:r>
+              <w:rPr>
+                <w:rFonts w:asciiTheme="majorBidi" w:hAnsiTheme="majorBidi" w:cstheme="majorBidi"/>
+                <w:szCs w:val="24"/>
+              </w:rPr>
+              <w:t>1</w:t>
+            </w:r>
+          </w:p>
+        </w:tc>
+        <w:tc>
+          <w:tcPr>
+            <w:tcW w:w="1030" w:type="dxa"/>
+          </w:tcPr>
+          <w:p>
+            <w:pPr>
+              <w:jc w:val="center"/>
+              <w:rPr>
+                <w:rFonts w:asciiTheme="majorBidi" w:hAnsiTheme="majorBidi" w:cstheme="majorBidi"/>
+                <w:szCs w:val="24"/>
+              </w:rPr>
+            </w:pPr>
+            <w:r>
+              <w:rPr>
+                <w:rFonts w:asciiTheme="majorBidi" w:hAnsiTheme="majorBidi" w:cstheme="majorBidi"/>
+                <w:szCs w:val="24"/>
+              </w:rPr>
+              <w:t>2</w:t>
+            </w:r>
+          </w:p>
+        </w:tc>
+        <w:tc>
+          <w:tcPr>
+            <w:tcW w:w="1206" w:type="dxa"/>
+          </w:tcPr>
+          <w:p>
+            <w:pPr>
+              <w:jc w:val="center"/>
+              <w:rPr>
+                <w:rFonts w:asciiTheme="majorBidi" w:hAnsiTheme="majorBidi" w:cstheme="majorBidi"/>
+                <w:szCs w:val="24"/>
+              </w:rPr>
+            </w:pPr>
+          </w:p>
+        </w:tc>
+      </w:tr>
+      <w:tr>
+        <w:tc>
+          <w:tcPr>
+            <w:tcW w:w="3203" w:type="dxa"/>
+          </w:tcPr>
+          <w:p>
+            <w:pPr>
+              <w:rPr>
+                <w:rFonts w:asciiTheme="majorBidi" w:hAnsiTheme="majorBidi" w:cstheme="majorBidi"/>
+                <w:szCs w:val="24"/>
+              </w:rPr>
+            </w:pPr>
+            <w:r>
+              <w:rPr>
+                <w:rFonts w:asciiTheme="majorBidi" w:hAnsiTheme="majorBidi" w:cstheme="majorBidi"/>
+                <w:szCs w:val="24"/>
+              </w:rPr>
+              <w:t xml:space="preserve">Finish Task </w:t>
+            </w:r>
+          </w:p>
+        </w:tc>
+        <w:tc>
+          <w:tcPr>
+            <w:tcW w:w="738" w:type="dxa"/>
+          </w:tcPr>
+          <w:p>
+            <w:pPr>
+              <w:jc w:val="center"/>
+              <w:rPr>
+                <w:rFonts w:asciiTheme="majorBidi" w:hAnsiTheme="majorBidi" w:cstheme="majorBidi"/>
+                <w:szCs w:val="24"/>
+              </w:rPr>
+            </w:pPr>
+            <w:r>
+              <w:rPr>
+                <w:rFonts w:asciiTheme="majorBidi" w:hAnsiTheme="majorBidi" w:cstheme="majorBidi"/>
+                <w:szCs w:val="24"/>
+              </w:rPr>
+              <w:t>E</w:t>
+            </w:r>
+          </w:p>
+        </w:tc>
+        <w:tc>
+          <w:tcPr>
+            <w:tcW w:w="1639" w:type="dxa"/>
+            <w:tcBorders>
+              <w:top w:val="nil"/>
+            </w:tcBorders>
+          </w:tcPr>
+          <w:p>
+            <w:pPr>
+              <w:jc w:val="center"/>
+              <w:rPr>
+                <w:rFonts w:asciiTheme="majorBidi" w:hAnsiTheme="majorBidi" w:cstheme="majorBidi"/>
+                <w:szCs w:val="24"/>
+              </w:rPr>
+            </w:pPr>
+          </w:p>
+        </w:tc>
+        <w:tc>
+          <w:tcPr>
+            <w:tcW w:w="1544" w:type="dxa"/>
+          </w:tcPr>
+          <w:p>
+            <w:pPr>
+              <w:jc w:val="center"/>
+              <w:rPr>
+                <w:rFonts w:asciiTheme="majorBidi" w:hAnsiTheme="majorBidi" w:cstheme="majorBidi"/>
+                <w:szCs w:val="24"/>
+              </w:rPr>
+            </w:pPr>
+          </w:p>
+        </w:tc>
+        <w:tc>
+          <w:tcPr>
+            <w:tcW w:w="1030" w:type="dxa"/>
+          </w:tcPr>
+          <w:p>
+            <w:pPr>
+              <w:jc w:val="center"/>
+              <w:rPr>
+                <w:rFonts w:asciiTheme="majorBidi" w:hAnsiTheme="majorBidi" w:cstheme="majorBidi"/>
+                <w:szCs w:val="24"/>
+              </w:rPr>
+            </w:pPr>
+          </w:p>
+        </w:tc>
+        <w:tc>
+          <w:tcPr>
+            <w:tcW w:w="1206" w:type="dxa"/>
+          </w:tcPr>
+          <w:p>
+            <w:pPr>
+              <w:jc w:val="center"/>
+              <w:rPr>
+                <w:rFonts w:asciiTheme="majorBidi" w:hAnsiTheme="majorBidi" w:cstheme="majorBidi"/>
+                <w:szCs w:val="24"/>
+              </w:rPr>
+            </w:pPr>
+            <w:r>
+              <w:rPr>
+                <w:rFonts w:asciiTheme="majorBidi" w:hAnsiTheme="majorBidi" w:cstheme="majorBidi"/>
+                <w:szCs w:val="24"/>
+              </w:rPr>
+              <w:t>1</w:t>
+            </w:r>
+          </w:p>
+        </w:tc>
+      </w:tr>
+      <w:tr>
+        <w:tc>
+          <w:tcPr>
+            <w:tcW w:w="3203" w:type="dxa"/>
+          </w:tcPr>
+          <w:p>
+            <w:pPr>
+              <w:rPr>
+                <w:rFonts w:asciiTheme="majorBidi" w:hAnsiTheme="majorBidi" w:cstheme="majorBidi"/>
+                <w:szCs w:val="24"/>
+              </w:rPr>
+            </w:pPr>
+            <w:r>
+              <w:rPr>
+                <w:rFonts w:asciiTheme="majorBidi" w:hAnsiTheme="majorBidi" w:cstheme="majorBidi"/>
+                <w:szCs w:val="24"/>
+              </w:rPr>
+              <w:t xml:space="preserve">Reaching goal  </w:t>
+            </w:r>
+          </w:p>
+        </w:tc>
+        <w:tc>
+          <w:tcPr>
+            <w:tcW w:w="738" w:type="dxa"/>
+          </w:tcPr>
+          <w:p>
+            <w:pPr>
+              <w:jc w:val="center"/>
+              <w:rPr>
+                <w:rFonts w:asciiTheme="majorBidi" w:hAnsiTheme="majorBidi" w:cstheme="majorBidi"/>
+                <w:szCs w:val="24"/>
+              </w:rPr>
+            </w:pPr>
+            <w:r>
+              <w:rPr>
+                <w:rFonts w:asciiTheme="majorBidi" w:hAnsiTheme="majorBidi" w:cstheme="majorBidi"/>
+                <w:szCs w:val="24"/>
+              </w:rPr>
+              <w:t>E</w:t>
+            </w:r>
+          </w:p>
+        </w:tc>
+        <w:tc>
+          <w:tcPr>
+            <w:tcW w:w="1639" w:type="dxa"/>
+          </w:tcPr>
+          <w:p>
+            <w:pPr>
+              <w:jc w:val="center"/>
+              <w:rPr>
+                <w:rFonts w:asciiTheme="majorBidi" w:hAnsiTheme="majorBidi" w:cstheme="majorBidi"/>
+                <w:szCs w:val="24"/>
+              </w:rPr>
+            </w:pPr>
+            <w:r>
+              <w:rPr>
+                <w:rFonts w:asciiTheme="majorBidi" w:hAnsiTheme="majorBidi" w:cstheme="majorBidi"/>
+                <w:szCs w:val="24"/>
+              </w:rPr>
+              <w:t>2</w:t>
+            </w:r>
+          </w:p>
+        </w:tc>
+        <w:tc>
+          <w:tcPr>
+            <w:tcW w:w="1544" w:type="dxa"/>
+          </w:tcPr>
+          <w:p>
+            <w:pPr>
+              <w:jc w:val="center"/>
+              <w:rPr>
+                <w:rFonts w:asciiTheme="majorBidi" w:hAnsiTheme="majorBidi" w:cstheme="majorBidi"/>
+                <w:szCs w:val="24"/>
+              </w:rPr>
+            </w:pPr>
+            <w:r>
+              <w:rPr>
+                <w:rFonts w:asciiTheme="majorBidi" w:hAnsiTheme="majorBidi" w:cstheme="majorBidi"/>
+                <w:szCs w:val="24"/>
+              </w:rPr>
+              <w:t>2</w:t>
+            </w:r>
+          </w:p>
+        </w:tc>
+        <w:tc>
+          <w:tcPr>
+            <w:tcW w:w="1030" w:type="dxa"/>
+          </w:tcPr>
+          <w:p>
+            <w:pPr>
+              <w:jc w:val="center"/>
+              <w:rPr>
+                <w:rFonts w:asciiTheme="majorBidi" w:hAnsiTheme="majorBidi" w:cstheme="majorBidi"/>
+                <w:szCs w:val="24"/>
+              </w:rPr>
+            </w:pPr>
+          </w:p>
+        </w:tc>
+        <w:tc>
+          <w:tcPr>
+            <w:tcW w:w="1206" w:type="dxa"/>
+          </w:tcPr>
+          <w:p>
+            <w:pPr>
+              <w:jc w:val="center"/>
+              <w:rPr>
+                <w:rFonts w:asciiTheme="majorBidi" w:hAnsiTheme="majorBidi" w:cstheme="majorBidi"/>
+                <w:szCs w:val="24"/>
+              </w:rPr>
+            </w:pPr>
+          </w:p>
+        </w:tc>
+      </w:tr>
+      <w:tr>
+        <w:tc>
+          <w:tcPr>
+            <w:tcW w:w="3203" w:type="dxa"/>
+          </w:tcPr>
+          <w:p>
+            <w:pPr>
+              <w:rPr>
+                <w:rFonts w:asciiTheme="majorBidi" w:hAnsiTheme="majorBidi" w:cstheme="majorBidi"/>
+                <w:szCs w:val="24"/>
+              </w:rPr>
+            </w:pPr>
+            <w:r>
+              <w:rPr>
+                <w:rFonts w:asciiTheme="majorBidi" w:hAnsiTheme="majorBidi" w:cstheme="majorBidi"/>
+                <w:szCs w:val="24"/>
+              </w:rPr>
+              <w:t>Reaching goal 1</w:t>
+            </w:r>
+          </w:p>
+        </w:tc>
+        <w:tc>
+          <w:tcPr>
+            <w:tcW w:w="738" w:type="dxa"/>
+          </w:tcPr>
+          <w:p>
+            <w:pPr>
+              <w:jc w:val="center"/>
+              <w:rPr>
+                <w:rFonts w:asciiTheme="majorBidi" w:hAnsiTheme="majorBidi" w:cstheme="majorBidi"/>
+                <w:szCs w:val="24"/>
+              </w:rPr>
+            </w:pPr>
+            <w:r>
+              <w:rPr>
+                <w:rFonts w:asciiTheme="majorBidi" w:hAnsiTheme="majorBidi" w:cstheme="majorBidi"/>
+                <w:szCs w:val="24"/>
+              </w:rPr>
+              <w:t>E</w:t>
+            </w:r>
+          </w:p>
+        </w:tc>
+        <w:tc>
+          <w:tcPr>
+            <w:tcW w:w="1639" w:type="dxa"/>
+          </w:tcPr>
+          <w:p>
+            <w:pPr>
+              <w:jc w:val="center"/>
+              <w:rPr>
+                <w:rFonts w:asciiTheme="majorBidi" w:hAnsiTheme="majorBidi" w:cstheme="majorBidi"/>
+                <w:szCs w:val="24"/>
+              </w:rPr>
+            </w:pPr>
+          </w:p>
+        </w:tc>
+        <w:tc>
+          <w:tcPr>
+            <w:tcW w:w="1544" w:type="dxa"/>
+          </w:tcPr>
+          <w:p>
+            <w:pPr>
+              <w:jc w:val="center"/>
+              <w:rPr>
+                <w:rFonts w:asciiTheme="majorBidi" w:hAnsiTheme="majorBidi" w:cstheme="majorBidi"/>
+                <w:szCs w:val="24"/>
+              </w:rPr>
+            </w:pPr>
+          </w:p>
+        </w:tc>
+        <w:tc>
+          <w:tcPr>
+            <w:tcW w:w="1030" w:type="dxa"/>
+          </w:tcPr>
+          <w:p>
+            <w:pPr>
+              <w:jc w:val="center"/>
+              <w:rPr>
+                <w:rFonts w:asciiTheme="majorBidi" w:hAnsiTheme="majorBidi" w:cstheme="majorBidi"/>
+                <w:szCs w:val="24"/>
+              </w:rPr>
+            </w:pPr>
+            <w:r>
+              <w:rPr>
+                <w:rFonts w:asciiTheme="majorBidi" w:hAnsiTheme="majorBidi" w:cstheme="majorBidi"/>
+                <w:szCs w:val="24"/>
+              </w:rPr>
+              <w:t>3</w:t>
+            </w:r>
+          </w:p>
+        </w:tc>
+        <w:tc>
+          <w:tcPr>
+            <w:tcW w:w="1206" w:type="dxa"/>
+          </w:tcPr>
+          <w:p>
+            <w:pPr>
+              <w:jc w:val="center"/>
+              <w:rPr>
+                <w:rFonts w:asciiTheme="majorBidi" w:hAnsiTheme="majorBidi" w:cstheme="majorBidi"/>
+                <w:szCs w:val="24"/>
+              </w:rPr>
+            </w:pPr>
+          </w:p>
+        </w:tc>
+      </w:tr>
+    </w:tbl>
+    <w:p>
+      <w:pPr>
+        <w:autoSpaceDE w:val="0"/>
+        <w:autoSpaceDN w:val="0"/>
+        <w:adjustRightInd w:val="0"/>
+        <w:ind w:firstLine="720"/>
+        <w:rPr>
+          <w:rFonts w:ascii="CMR10" w:hAnsi="CMR10" w:cs="CMR10"/>
+          <w:sz w:val="20"/>
+        </w:rPr>
+      </w:pPr>
+      <w:r>
+        <w:rPr>
+          <w:rFonts w:asciiTheme="majorBidi" w:hAnsiTheme="majorBidi" w:cstheme="majorBidi"/>
+          <w:szCs w:val="24"/>
+        </w:rPr>
+        <w:t xml:space="preserve"> </w:t>
+      </w:r>
+      <w:r>
+        <w:rPr>
+          <w:rFonts w:asciiTheme="majorBidi" w:hAnsiTheme="majorBidi" w:cstheme="majorBidi"/>
+          <w:szCs w:val="24"/>
+        </w:rPr>
+        <w:t xml:space="preserve">  </w:t>
+      </w:r>
+    </w:p>
+    <w:p>
+      <w:pPr>
+        <w:pStyle w:val="ListParagraph"/>
+        <w:rPr>
+          <w:rFonts w:asciiTheme="majorBidi" w:hAnsiTheme="majorBidi" w:cstheme="majorBidi"/>
+          <w:sz w:val="40"/>
+          <w:szCs w:val="40"/>
+        </w:rPr>
+      </w:pPr>
+    </w:p>
+    <w:p>
+      <w:pPr>
+        <w:pStyle w:val="ListParagraph"/>
+        <w:numPr>
+          <w:ilvl w:val="0"/>
+          <w:numId w:val="42"/>
+        </w:numPr>
+        <w:rPr>
+          <w:rFonts w:asciiTheme="majorBidi" w:hAnsiTheme="majorBidi" w:cstheme="majorBidi"/>
+          <w:sz w:val="40"/>
+          <w:szCs w:val="40"/>
+        </w:rPr>
+      </w:pPr>
+      <w:r>
+        <w:rPr>
+          <w:rFonts w:asciiTheme="majorBidi" w:hAnsiTheme="majorBidi" w:cstheme="majorBidi"/>
+          <w:sz w:val="40"/>
+          <w:szCs w:val="40"/>
+        </w:rPr>
+        <w:t xml:space="preserve">Joint Limits </w:t>
+      </w:r>
+      <w:r>
+        <w:rPr>
+          <w:rFonts w:asciiTheme="majorBidi" w:hAnsiTheme="majorBidi" w:cstheme="majorBidi"/>
+          <w:sz w:val="40"/>
+          <w:szCs w:val="40"/>
+        </w:rPr>
+        <w:t xml:space="preserve">task </w:t>
+      </w:r>
+      <w:r>
+        <w:rPr>
+          <w:rFonts w:asciiTheme="majorBidi" w:hAnsiTheme="majorBidi" w:cstheme="majorBidi"/>
+          <w:sz w:val="40"/>
+          <w:szCs w:val="40"/>
+        </w:rPr>
+        <w:t>Jacobian and task reference</w:t>
+      </w:r>
+    </w:p>
+    <w:p>
+      <w:pPr>
+        <w:pStyle w:val="ListParagraph"/>
+        <w:numPr>
+          <w:ilvl w:val="0"/>
+          <w:numId w:val="42"/>
+        </w:numPr>
+        <w:rPr>
+          <w:rFonts w:asciiTheme="majorBidi" w:hAnsiTheme="majorBidi" w:cstheme="majorBidi"/>
+          <w:sz w:val="40"/>
+          <w:szCs w:val="40"/>
+        </w:rPr>
+      </w:pPr>
+      <w:r>
+        <w:rPr>
+          <w:rFonts w:asciiTheme="majorBidi" w:hAnsiTheme="majorBidi" w:cstheme="majorBidi"/>
+          <w:sz w:val="40"/>
+          <w:szCs w:val="40"/>
+        </w:rPr>
+        <w:t>Kinematic Constrain</w:t>
+      </w:r>
+      <w:r>
+        <w:rPr>
+          <w:rFonts w:asciiTheme="majorBidi" w:hAnsiTheme="majorBidi" w:cstheme="majorBidi"/>
+          <w:sz w:val="40"/>
+          <w:szCs w:val="40"/>
+        </w:rPr>
+        <w:t xml:space="preserve"> </w:t>
+      </w:r>
+      <w:r>
+        <w:rPr>
+          <w:rFonts w:asciiTheme="majorBidi" w:hAnsiTheme="majorBidi" w:cstheme="majorBidi"/>
+          <w:sz w:val="40"/>
+          <w:szCs w:val="40"/>
+        </w:rPr>
+        <w:t xml:space="preserve">task </w:t>
+      </w:r>
+      <w:r>
+        <w:rPr>
+          <w:rFonts w:asciiTheme="majorBidi" w:hAnsiTheme="majorBidi" w:cstheme="majorBidi"/>
+          <w:sz w:val="40"/>
+          <w:szCs w:val="40"/>
+        </w:rPr>
+        <w:t>Jacobian</w:t>
+      </w:r>
+      <w:r>
+        <w:rPr>
+          <w:rFonts w:asciiTheme="majorBidi" w:hAnsiTheme="majorBidi" w:cstheme="majorBidi"/>
+          <w:sz w:val="40"/>
+          <w:szCs w:val="40"/>
+        </w:rPr>
+        <w:t xml:space="preserve"> and task reference</w:t>
+      </w:r>
+    </w:p>
+    <w:p>
+      <w:pPr>
+        <w:pStyle w:val="ListParagraph"/>
+        <w:numPr>
+          <w:ilvl w:val="0"/>
+          <w:numId w:val="42"/>
+        </w:numPr>
+        <w:rPr>
+          <w:rFonts w:asciiTheme="majorBidi" w:hAnsiTheme="majorBidi" w:cstheme="majorBidi"/>
+          <w:sz w:val="40"/>
+          <w:szCs w:val="40"/>
+        </w:rPr>
+      </w:pPr>
+    </w:p>
+    <w:p/>
+    <w:p>
+      <w:pPr>
+        <w:ind w:left="720"/>
+        <w:jc w:val="both"/>
+        <w:rPr>
+          <w:rFonts w:asciiTheme="majorBidi" w:hAnsiTheme="majorBidi" w:cstheme="majorBidi"/>
+          <w:szCs w:val="24"/>
+        </w:rPr>
+      </w:pPr>
     </w:p>
     <w:p>
       <w:pPr>
@@ -19481,7 +20969,7 @@
         <v:path o:extrusionok="f" gradientshapeok="t" o:connecttype="rect"/>
         <o:lock v:ext="edit" aspectratio="t"/>
       </v:shapetype>
-      <v:shape id="_x0000_i1261" type="#_x0000_t75" style="width:11.25pt;height:11.25pt" o:bullet="t">
+      <v:shape id="_x0000_i1027" type="#_x0000_t75" style="width:11.25pt;height:11.25pt" o:bullet="t">
         <v:imagedata r:id="rId1" o:title="msoBD0A"/>
       </v:shape>
     </w:pict>
@@ -20057,6 +21545,92 @@
     </w:lvl>
   </w:abstractNum>
   <w:abstractNum w:abstractNumId="6" w15:restartNumberingAfterBreak="0">
+    <w:nsid w:val="1333487C"/>
+    <w:multiLevelType w:val="hybridMultilevel"/>
+    <w:tmpl w:val="57C46EF4"/>
+    <w:lvl w:ilvl="0" w:tplc="FFFFFFFF">
+      <w:start w:val="1"/>
+      <w:numFmt w:val="upperRoman"/>
+      <w:lvlText w:val="%1."/>
+      <w:lvlJc w:val="right"/>
+      <w:pPr>
+        <w:ind w:left="720" w:hanging="360"/>
+      </w:pPr>
+    </w:lvl>
+    <w:lvl w:ilvl="1" w:tplc="FFFFFFFF" w:tentative="1">
+      <w:start w:val="1"/>
+      <w:numFmt w:val="lowerLetter"/>
+      <w:lvlText w:val="%2."/>
+      <w:lvlJc w:val="left"/>
+      <w:pPr>
+        <w:ind w:left="1440" w:hanging="360"/>
+      </w:pPr>
+    </w:lvl>
+    <w:lvl w:ilvl="2" w:tplc="FFFFFFFF" w:tentative="1">
+      <w:start w:val="1"/>
+      <w:numFmt w:val="lowerRoman"/>
+      <w:lvlText w:val="%3."/>
+      <w:lvlJc w:val="right"/>
+      <w:pPr>
+        <w:ind w:left="2160" w:hanging="180"/>
+      </w:pPr>
+    </w:lvl>
+    <w:lvl w:ilvl="3" w:tplc="FFFFFFFF" w:tentative="1">
+      <w:start w:val="1"/>
+      <w:numFmt w:val="decimal"/>
+      <w:lvlText w:val="%4."/>
+      <w:lvlJc w:val="left"/>
+      <w:pPr>
+        <w:ind w:left="2880" w:hanging="360"/>
+      </w:pPr>
+    </w:lvl>
+    <w:lvl w:ilvl="4" w:tplc="FFFFFFFF" w:tentative="1">
+      <w:start w:val="1"/>
+      <w:numFmt w:val="lowerLetter"/>
+      <w:lvlText w:val="%5."/>
+      <w:lvlJc w:val="left"/>
+      <w:pPr>
+        <w:ind w:left="3600" w:hanging="360"/>
+      </w:pPr>
+    </w:lvl>
+    <w:lvl w:ilvl="5" w:tplc="FFFFFFFF" w:tentative="1">
+      <w:start w:val="1"/>
+      <w:numFmt w:val="lowerRoman"/>
+      <w:lvlText w:val="%6."/>
+      <w:lvlJc w:val="right"/>
+      <w:pPr>
+        <w:ind w:left="4320" w:hanging="180"/>
+      </w:pPr>
+    </w:lvl>
+    <w:lvl w:ilvl="6" w:tplc="FFFFFFFF" w:tentative="1">
+      <w:start w:val="1"/>
+      <w:numFmt w:val="decimal"/>
+      <w:lvlText w:val="%7."/>
+      <w:lvlJc w:val="left"/>
+      <w:pPr>
+        <w:ind w:left="5040" w:hanging="360"/>
+      </w:pPr>
+    </w:lvl>
+    <w:lvl w:ilvl="7" w:tplc="FFFFFFFF" w:tentative="1">
+      <w:start w:val="1"/>
+      <w:numFmt w:val="lowerLetter"/>
+      <w:lvlText w:val="%8."/>
+      <w:lvlJc w:val="left"/>
+      <w:pPr>
+        <w:ind w:left="5760" w:hanging="360"/>
+      </w:pPr>
+    </w:lvl>
+    <w:lvl w:ilvl="8" w:tplc="FFFFFFFF" w:tentative="1">
+      <w:start w:val="1"/>
+      <w:numFmt w:val="lowerRoman"/>
+      <w:lvlText w:val="%9."/>
+      <w:lvlJc w:val="right"/>
+      <w:pPr>
+        <w:ind w:left="6480" w:hanging="180"/>
+      </w:pPr>
+    </w:lvl>
+  </w:abstractNum>
+  <w:abstractNum w:abstractNumId="7" w15:restartNumberingAfterBreak="0">
     <w:nsid w:val="137242A2"/>
     <w:multiLevelType w:val="hybridMultilevel"/>
     <w:tmpl w:val="FCE6A99A"/>
@@ -20169,7 +21743,7 @@
       </w:rPr>
     </w:lvl>
   </w:abstractNum>
-  <w:abstractNum w:abstractNumId="7" w15:restartNumberingAfterBreak="0">
+  <w:abstractNum w:abstractNumId="8" w15:restartNumberingAfterBreak="0">
     <w:nsid w:val="19C24A8A"/>
     <w:multiLevelType w:val="hybridMultilevel"/>
     <w:tmpl w:val="ECC02DEA"/>
@@ -20255,7 +21829,7 @@
       </w:pPr>
     </w:lvl>
   </w:abstractNum>
-  <w:abstractNum w:abstractNumId="8" w15:restartNumberingAfterBreak="0">
+  <w:abstractNum w:abstractNumId="9" w15:restartNumberingAfterBreak="0">
     <w:nsid w:val="1A266559"/>
     <w:multiLevelType w:val="hybridMultilevel"/>
     <w:tmpl w:val="B2E8EB84"/>
@@ -20368,7 +21942,7 @@
       </w:rPr>
     </w:lvl>
   </w:abstractNum>
-  <w:abstractNum w:abstractNumId="9" w15:restartNumberingAfterBreak="0">
+  <w:abstractNum w:abstractNumId="10" w15:restartNumberingAfterBreak="0">
     <w:nsid w:val="1A3229E8"/>
     <w:multiLevelType w:val="hybridMultilevel"/>
     <w:tmpl w:val="D34C9064"/>
@@ -20454,7 +22028,7 @@
       </w:pPr>
     </w:lvl>
   </w:abstractNum>
-  <w:abstractNum w:abstractNumId="10" w15:restartNumberingAfterBreak="0">
+  <w:abstractNum w:abstractNumId="11" w15:restartNumberingAfterBreak="0">
     <w:nsid w:val="1F442416"/>
     <w:multiLevelType w:val="hybridMultilevel"/>
     <w:tmpl w:val="1902AE36"/>
@@ -20567,7 +22141,7 @@
       </w:rPr>
     </w:lvl>
   </w:abstractNum>
-  <w:abstractNum w:abstractNumId="11" w15:restartNumberingAfterBreak="0">
+  <w:abstractNum w:abstractNumId="12" w15:restartNumberingAfterBreak="0">
     <w:nsid w:val="1FBF0D16"/>
     <w:multiLevelType w:val="multilevel"/>
     <w:tmpl w:val="095445DA"/>
@@ -20716,7 +22290,7 @@
       </w:rPr>
     </w:lvl>
   </w:abstractNum>
-  <w:abstractNum w:abstractNumId="12" w15:restartNumberingAfterBreak="0">
+  <w:abstractNum w:abstractNumId="13" w15:restartNumberingAfterBreak="0">
     <w:nsid w:val="2A757E8B"/>
     <w:multiLevelType w:val="hybridMultilevel"/>
     <w:tmpl w:val="2D5A62D8"/>
@@ -20807,7 +22381,7 @@
       </w:pPr>
     </w:lvl>
   </w:abstractNum>
-  <w:abstractNum w:abstractNumId="13" w15:restartNumberingAfterBreak="0">
+  <w:abstractNum w:abstractNumId="14" w15:restartNumberingAfterBreak="0">
     <w:nsid w:val="2AA77674"/>
     <w:multiLevelType w:val="hybridMultilevel"/>
     <w:tmpl w:val="2006F4E0"/>
@@ -20893,7 +22467,7 @@
       </w:pPr>
     </w:lvl>
   </w:abstractNum>
-  <w:abstractNum w:abstractNumId="14" w15:restartNumberingAfterBreak="0">
+  <w:abstractNum w:abstractNumId="15" w15:restartNumberingAfterBreak="0">
     <w:nsid w:val="2D717359"/>
     <w:multiLevelType w:val="hybridMultilevel"/>
     <w:tmpl w:val="F9A6F46E"/>
@@ -20979,7 +22553,7 @@
       </w:pPr>
     </w:lvl>
   </w:abstractNum>
-  <w:abstractNum w:abstractNumId="15" w15:restartNumberingAfterBreak="0">
+  <w:abstractNum w:abstractNumId="16" w15:restartNumberingAfterBreak="0">
     <w:nsid w:val="315B3548"/>
     <w:multiLevelType w:val="hybridMultilevel"/>
     <w:tmpl w:val="829282C0"/>
@@ -21065,7 +22639,7 @@
       </w:pPr>
     </w:lvl>
   </w:abstractNum>
-  <w:abstractNum w:abstractNumId="16" w15:restartNumberingAfterBreak="0">
+  <w:abstractNum w:abstractNumId="17" w15:restartNumberingAfterBreak="0">
     <w:nsid w:val="3220319F"/>
     <w:multiLevelType w:val="hybridMultilevel"/>
     <w:tmpl w:val="F364DB22"/>
@@ -21179,7 +22753,7 @@
       </w:rPr>
     </w:lvl>
   </w:abstractNum>
-  <w:abstractNum w:abstractNumId="17" w15:restartNumberingAfterBreak="0">
+  <w:abstractNum w:abstractNumId="18" w15:restartNumberingAfterBreak="0">
     <w:nsid w:val="333B2A5C"/>
     <w:multiLevelType w:val="hybridMultilevel"/>
     <w:tmpl w:val="8AE044DE"/>
@@ -21292,7 +22866,7 @@
       </w:rPr>
     </w:lvl>
   </w:abstractNum>
-  <w:abstractNum w:abstractNumId="18" w15:restartNumberingAfterBreak="0">
+  <w:abstractNum w:abstractNumId="19" w15:restartNumberingAfterBreak="0">
     <w:nsid w:val="350821AD"/>
     <w:multiLevelType w:val="hybridMultilevel"/>
     <w:tmpl w:val="4D44BFBC"/>
@@ -21378,7 +22952,7 @@
       </w:pPr>
     </w:lvl>
   </w:abstractNum>
-  <w:abstractNum w:abstractNumId="19" w15:restartNumberingAfterBreak="0">
+  <w:abstractNum w:abstractNumId="20" w15:restartNumberingAfterBreak="0">
     <w:nsid w:val="39D7364F"/>
     <w:multiLevelType w:val="hybridMultilevel"/>
     <w:tmpl w:val="839215DC"/>
@@ -21491,7 +23065,7 @@
       </w:rPr>
     </w:lvl>
   </w:abstractNum>
-  <w:abstractNum w:abstractNumId="20" w15:restartNumberingAfterBreak="0">
+  <w:abstractNum w:abstractNumId="21" w15:restartNumberingAfterBreak="0">
     <w:nsid w:val="49300935"/>
     <w:multiLevelType w:val="hybridMultilevel"/>
     <w:tmpl w:val="C2A81A1A"/>
@@ -21577,7 +23151,7 @@
       </w:pPr>
     </w:lvl>
   </w:abstractNum>
-  <w:abstractNum w:abstractNumId="21" w15:restartNumberingAfterBreak="0">
+  <w:abstractNum w:abstractNumId="22" w15:restartNumberingAfterBreak="0">
     <w:nsid w:val="4A567AA5"/>
     <w:multiLevelType w:val="hybridMultilevel"/>
     <w:tmpl w:val="E1204416"/>
@@ -21663,7 +23237,7 @@
       </w:pPr>
     </w:lvl>
   </w:abstractNum>
-  <w:abstractNum w:abstractNumId="22" w15:restartNumberingAfterBreak="0">
+  <w:abstractNum w:abstractNumId="23" w15:restartNumberingAfterBreak="0">
     <w:nsid w:val="4C657E18"/>
     <w:multiLevelType w:val="hybridMultilevel"/>
     <w:tmpl w:val="991C484C"/>
@@ -21776,7 +23350,7 @@
       </w:rPr>
     </w:lvl>
   </w:abstractNum>
-  <w:abstractNum w:abstractNumId="23" w15:restartNumberingAfterBreak="0">
+  <w:abstractNum w:abstractNumId="24" w15:restartNumberingAfterBreak="0">
     <w:nsid w:val="4DE8101B"/>
     <w:multiLevelType w:val="hybridMultilevel"/>
     <w:tmpl w:val="980C743E"/>
@@ -21862,7 +23436,7 @@
       </w:pPr>
     </w:lvl>
   </w:abstractNum>
-  <w:abstractNum w:abstractNumId="24" w15:restartNumberingAfterBreak="0">
+  <w:abstractNum w:abstractNumId="25" w15:restartNumberingAfterBreak="0">
     <w:nsid w:val="5AF64A7D"/>
     <w:multiLevelType w:val="hybridMultilevel"/>
     <w:tmpl w:val="CD56E240"/>
@@ -21975,7 +23549,7 @@
       </w:rPr>
     </w:lvl>
   </w:abstractNum>
-  <w:abstractNum w:abstractNumId="25" w15:restartNumberingAfterBreak="0">
+  <w:abstractNum w:abstractNumId="26" w15:restartNumberingAfterBreak="0">
     <w:nsid w:val="5BBD3BC0"/>
     <w:multiLevelType w:val="hybridMultilevel"/>
     <w:tmpl w:val="CD3AC078"/>
@@ -22061,11 +23635,11 @@
       </w:pPr>
     </w:lvl>
   </w:abstractNum>
-  <w:abstractNum w:abstractNumId="26" w15:restartNumberingAfterBreak="0">
+  <w:abstractNum w:abstractNumId="27" w15:restartNumberingAfterBreak="0">
     <w:nsid w:val="5FC01227"/>
     <w:multiLevelType w:val="hybridMultilevel"/>
-    <w:tmpl w:val="C9F0AE96"/>
-    <w:lvl w:ilvl="0" w:tplc="0409000F">
+    <w:tmpl w:val="CC742510"/>
+    <w:lvl w:ilvl="0" w:tplc="03E4AF2E">
       <w:start w:val="1"/>
       <w:numFmt w:val="decimal"/>
       <w:lvlText w:val="%1."/>
@@ -22073,6 +23647,9 @@
       <w:pPr>
         <w:ind w:left="720" w:hanging="360"/>
       </w:pPr>
+      <w:rPr>
+        <w:rFonts w:hint="default"/>
+      </w:rPr>
     </w:lvl>
     <w:lvl w:ilvl="1" w:tplc="FFFFFFFF" w:tentative="1">
       <w:start w:val="1"/>
@@ -22147,7 +23724,96 @@
       </w:pPr>
     </w:lvl>
   </w:abstractNum>
-  <w:abstractNum w:abstractNumId="27" w15:restartNumberingAfterBreak="0">
+  <w:abstractNum w:abstractNumId="28" w15:restartNumberingAfterBreak="0">
+    <w:nsid w:val="5FE05B82"/>
+    <w:multiLevelType w:val="hybridMultilevel"/>
+    <w:tmpl w:val="CC742510"/>
+    <w:lvl w:ilvl="0" w:tplc="FFFFFFFF">
+      <w:start w:val="1"/>
+      <w:numFmt w:val="decimal"/>
+      <w:lvlText w:val="%1."/>
+      <w:lvlJc w:val="left"/>
+      <w:pPr>
+        <w:ind w:left="720" w:hanging="360"/>
+      </w:pPr>
+      <w:rPr>
+        <w:rFonts w:hint="default"/>
+      </w:rPr>
+    </w:lvl>
+    <w:lvl w:ilvl="1" w:tplc="FFFFFFFF" w:tentative="1">
+      <w:start w:val="1"/>
+      <w:numFmt w:val="lowerLetter"/>
+      <w:lvlText w:val="%2."/>
+      <w:lvlJc w:val="left"/>
+      <w:pPr>
+        <w:ind w:left="1440" w:hanging="360"/>
+      </w:pPr>
+    </w:lvl>
+    <w:lvl w:ilvl="2" w:tplc="FFFFFFFF" w:tentative="1">
+      <w:start w:val="1"/>
+      <w:numFmt w:val="lowerRoman"/>
+      <w:lvlText w:val="%3."/>
+      <w:lvlJc w:val="right"/>
+      <w:pPr>
+        <w:ind w:left="2160" w:hanging="180"/>
+      </w:pPr>
+    </w:lvl>
+    <w:lvl w:ilvl="3" w:tplc="FFFFFFFF" w:tentative="1">
+      <w:start w:val="1"/>
+      <w:numFmt w:val="decimal"/>
+      <w:lvlText w:val="%4."/>
+      <w:lvlJc w:val="left"/>
+      <w:pPr>
+        <w:ind w:left="2880" w:hanging="360"/>
+      </w:pPr>
+    </w:lvl>
+    <w:lvl w:ilvl="4" w:tplc="FFFFFFFF" w:tentative="1">
+      <w:start w:val="1"/>
+      <w:numFmt w:val="lowerLetter"/>
+      <w:lvlText w:val="%5."/>
+      <w:lvlJc w:val="left"/>
+      <w:pPr>
+        <w:ind w:left="3600" w:hanging="360"/>
+      </w:pPr>
+    </w:lvl>
+    <w:lvl w:ilvl="5" w:tplc="FFFFFFFF" w:tentative="1">
+      <w:start w:val="1"/>
+      <w:numFmt w:val="lowerRoman"/>
+      <w:lvlText w:val="%6."/>
+      <w:lvlJc w:val="right"/>
+      <w:pPr>
+        <w:ind w:left="4320" w:hanging="180"/>
+      </w:pPr>
+    </w:lvl>
+    <w:lvl w:ilvl="6" w:tplc="FFFFFFFF" w:tentative="1">
+      <w:start w:val="1"/>
+      <w:numFmt w:val="decimal"/>
+      <w:lvlText w:val="%7."/>
+      <w:lvlJc w:val="left"/>
+      <w:pPr>
+        <w:ind w:left="5040" w:hanging="360"/>
+      </w:pPr>
+    </w:lvl>
+    <w:lvl w:ilvl="7" w:tplc="FFFFFFFF" w:tentative="1">
+      <w:start w:val="1"/>
+      <w:numFmt w:val="lowerLetter"/>
+      <w:lvlText w:val="%8."/>
+      <w:lvlJc w:val="left"/>
+      <w:pPr>
+        <w:ind w:left="5760" w:hanging="360"/>
+      </w:pPr>
+    </w:lvl>
+    <w:lvl w:ilvl="8" w:tplc="FFFFFFFF" w:tentative="1">
+      <w:start w:val="1"/>
+      <w:numFmt w:val="lowerRoman"/>
+      <w:lvlText w:val="%9."/>
+      <w:lvlJc w:val="right"/>
+      <w:pPr>
+        <w:ind w:left="6480" w:hanging="180"/>
+      </w:pPr>
+    </w:lvl>
+  </w:abstractNum>
+  <w:abstractNum w:abstractNumId="29" w15:restartNumberingAfterBreak="0">
     <w:nsid w:val="6210558A"/>
     <w:multiLevelType w:val="hybridMultilevel"/>
     <w:tmpl w:val="A8FEC402"/>
@@ -22260,7 +23926,7 @@
       </w:rPr>
     </w:lvl>
   </w:abstractNum>
-  <w:abstractNum w:abstractNumId="28" w15:restartNumberingAfterBreak="0">
+  <w:abstractNum w:abstractNumId="30" w15:restartNumberingAfterBreak="0">
     <w:nsid w:val="64167A4A"/>
     <w:multiLevelType w:val="hybridMultilevel"/>
     <w:tmpl w:val="6F80DE4C"/>
@@ -22373,7 +24039,7 @@
       </w:rPr>
     </w:lvl>
   </w:abstractNum>
-  <w:abstractNum w:abstractNumId="29" w15:restartNumberingAfterBreak="0">
+  <w:abstractNum w:abstractNumId="31" w15:restartNumberingAfterBreak="0">
     <w:nsid w:val="650660B8"/>
     <w:multiLevelType w:val="hybridMultilevel"/>
     <w:tmpl w:val="83F6D682"/>
@@ -22487,7 +24153,7 @@
       </w:rPr>
     </w:lvl>
   </w:abstractNum>
-  <w:abstractNum w:abstractNumId="30" w15:restartNumberingAfterBreak="0">
+  <w:abstractNum w:abstractNumId="32" w15:restartNumberingAfterBreak="0">
     <w:nsid w:val="658574D7"/>
     <w:multiLevelType w:val="hybridMultilevel"/>
     <w:tmpl w:val="57C46EF4"/>
@@ -22573,7 +24239,7 @@
       </w:pPr>
     </w:lvl>
   </w:abstractNum>
-  <w:abstractNum w:abstractNumId="31" w15:restartNumberingAfterBreak="0">
+  <w:abstractNum w:abstractNumId="33" w15:restartNumberingAfterBreak="0">
     <w:nsid w:val="68ED135C"/>
     <w:multiLevelType w:val="hybridMultilevel"/>
     <w:tmpl w:val="9C4A3BF4"/>
@@ -22659,7 +24325,7 @@
       </w:pPr>
     </w:lvl>
   </w:abstractNum>
-  <w:abstractNum w:abstractNumId="32" w15:restartNumberingAfterBreak="0">
+  <w:abstractNum w:abstractNumId="34" w15:restartNumberingAfterBreak="0">
     <w:nsid w:val="6B1F4714"/>
     <w:multiLevelType w:val="hybridMultilevel"/>
     <w:tmpl w:val="1C38E4C8"/>
@@ -22745,7 +24411,7 @@
       </w:pPr>
     </w:lvl>
   </w:abstractNum>
-  <w:abstractNum w:abstractNumId="33" w15:restartNumberingAfterBreak="0">
+  <w:abstractNum w:abstractNumId="35" w15:restartNumberingAfterBreak="0">
     <w:nsid w:val="6B7826F7"/>
     <w:multiLevelType w:val="hybridMultilevel"/>
     <w:tmpl w:val="9C4A3BF4"/>
@@ -22831,7 +24497,7 @@
       </w:pPr>
     </w:lvl>
   </w:abstractNum>
-  <w:abstractNum w:abstractNumId="34" w15:restartNumberingAfterBreak="0">
+  <w:abstractNum w:abstractNumId="36" w15:restartNumberingAfterBreak="0">
     <w:nsid w:val="6C3A30E3"/>
     <w:multiLevelType w:val="hybridMultilevel"/>
     <w:tmpl w:val="5BBCBEE8"/>
@@ -22917,7 +24583,7 @@
       </w:pPr>
     </w:lvl>
   </w:abstractNum>
-  <w:abstractNum w:abstractNumId="35" w15:restartNumberingAfterBreak="0">
+  <w:abstractNum w:abstractNumId="37" w15:restartNumberingAfterBreak="0">
     <w:nsid w:val="6D3D19A2"/>
     <w:multiLevelType w:val="hybridMultilevel"/>
     <w:tmpl w:val="3E1C0822"/>
@@ -23030,7 +24696,7 @@
       </w:rPr>
     </w:lvl>
   </w:abstractNum>
-  <w:abstractNum w:abstractNumId="36" w15:restartNumberingAfterBreak="0">
+  <w:abstractNum w:abstractNumId="38" w15:restartNumberingAfterBreak="0">
     <w:nsid w:val="6DAF2222"/>
     <w:multiLevelType w:val="hybridMultilevel"/>
     <w:tmpl w:val="4E58FA5C"/>
@@ -23143,7 +24809,7 @@
       </w:rPr>
     </w:lvl>
   </w:abstractNum>
-  <w:abstractNum w:abstractNumId="37" w15:restartNumberingAfterBreak="0">
+  <w:abstractNum w:abstractNumId="39" w15:restartNumberingAfterBreak="0">
     <w:nsid w:val="749C5CA5"/>
     <w:multiLevelType w:val="hybridMultilevel"/>
     <w:tmpl w:val="D72425BA"/>
@@ -23229,7 +24895,7 @@
       </w:pPr>
     </w:lvl>
   </w:abstractNum>
-  <w:abstractNum w:abstractNumId="38" w15:restartNumberingAfterBreak="0">
+  <w:abstractNum w:abstractNumId="40" w15:restartNumberingAfterBreak="0">
     <w:nsid w:val="74F64614"/>
     <w:multiLevelType w:val="hybridMultilevel"/>
     <w:tmpl w:val="3C864800"/>
@@ -23315,7 +24981,7 @@
       </w:pPr>
     </w:lvl>
   </w:abstractNum>
-  <w:abstractNum w:abstractNumId="39" w15:restartNumberingAfterBreak="0">
+  <w:abstractNum w:abstractNumId="41" w15:restartNumberingAfterBreak="0">
     <w:nsid w:val="7F216430"/>
     <w:multiLevelType w:val="hybridMultilevel"/>
     <w:tmpl w:val="A0F8F672"/>
@@ -23430,124 +25096,130 @@
     </w:lvl>
   </w:abstractNum>
   <w:num w:numId="1" w16cid:durableId="422847298">
-    <w:abstractNumId w:val="22"/>
+    <w:abstractNumId w:val="23"/>
   </w:num>
   <w:num w:numId="2" w16cid:durableId="1553662177">
-    <w:abstractNumId w:val="7"/>
+    <w:abstractNumId w:val="8"/>
   </w:num>
   <w:num w:numId="3" w16cid:durableId="1851020206">
-    <w:abstractNumId w:val="38"/>
+    <w:abstractNumId w:val="40"/>
   </w:num>
   <w:num w:numId="4" w16cid:durableId="1294867569">
-    <w:abstractNumId w:val="23"/>
+    <w:abstractNumId w:val="24"/>
   </w:num>
   <w:num w:numId="5" w16cid:durableId="1630042176">
-    <w:abstractNumId w:val="18"/>
+    <w:abstractNumId w:val="19"/>
   </w:num>
   <w:num w:numId="6" w16cid:durableId="396781545">
-    <w:abstractNumId w:val="10"/>
+    <w:abstractNumId w:val="11"/>
   </w:num>
   <w:num w:numId="7" w16cid:durableId="1821143838">
-    <w:abstractNumId w:val="34"/>
+    <w:abstractNumId w:val="36"/>
   </w:num>
   <w:num w:numId="8" w16cid:durableId="234751127">
-    <w:abstractNumId w:val="32"/>
+    <w:abstractNumId w:val="34"/>
   </w:num>
   <w:num w:numId="9" w16cid:durableId="381635403">
     <w:abstractNumId w:val="4"/>
   </w:num>
   <w:num w:numId="10" w16cid:durableId="1238327067">
-    <w:abstractNumId w:val="39"/>
+    <w:abstractNumId w:val="41"/>
   </w:num>
   <w:num w:numId="11" w16cid:durableId="444079439">
+    <w:abstractNumId w:val="31"/>
+  </w:num>
+  <w:num w:numId="12" w16cid:durableId="1700472528">
     <w:abstractNumId w:val="29"/>
   </w:num>
-  <w:num w:numId="12" w16cid:durableId="1700472528">
-    <w:abstractNumId w:val="27"/>
-  </w:num>
   <w:num w:numId="13" w16cid:durableId="1507161878">
-    <w:abstractNumId w:val="14"/>
+    <w:abstractNumId w:val="15"/>
   </w:num>
   <w:num w:numId="14" w16cid:durableId="2062242220">
-    <w:abstractNumId w:val="33"/>
+    <w:abstractNumId w:val="35"/>
   </w:num>
   <w:num w:numId="15" w16cid:durableId="1380932663">
-    <w:abstractNumId w:val="31"/>
+    <w:abstractNumId w:val="33"/>
   </w:num>
   <w:num w:numId="16" w16cid:durableId="1696883839">
     <w:abstractNumId w:val="3"/>
   </w:num>
   <w:num w:numId="17" w16cid:durableId="480195697">
+    <w:abstractNumId w:val="22"/>
+  </w:num>
+  <w:num w:numId="18" w16cid:durableId="1182889716">
     <w:abstractNumId w:val="21"/>
   </w:num>
-  <w:num w:numId="18" w16cid:durableId="1182889716">
-    <w:abstractNumId w:val="20"/>
-  </w:num>
   <w:num w:numId="19" w16cid:durableId="1333988106">
-    <w:abstractNumId w:val="28"/>
+    <w:abstractNumId w:val="30"/>
   </w:num>
   <w:num w:numId="20" w16cid:durableId="767892176">
-    <w:abstractNumId w:val="11"/>
+    <w:abstractNumId w:val="12"/>
   </w:num>
   <w:num w:numId="21" w16cid:durableId="848106327">
-    <w:abstractNumId w:val="16"/>
+    <w:abstractNumId w:val="17"/>
   </w:num>
   <w:num w:numId="22" w16cid:durableId="757943690">
-    <w:abstractNumId w:val="24"/>
+    <w:abstractNumId w:val="25"/>
   </w:num>
   <w:num w:numId="23" w16cid:durableId="466242230">
-    <w:abstractNumId w:val="17"/>
+    <w:abstractNumId w:val="18"/>
   </w:num>
   <w:num w:numId="24" w16cid:durableId="576210563">
-    <w:abstractNumId w:val="36"/>
+    <w:abstractNumId w:val="38"/>
   </w:num>
   <w:num w:numId="25" w16cid:durableId="1416974233">
     <w:abstractNumId w:val="2"/>
   </w:num>
   <w:num w:numId="26" w16cid:durableId="1752389131">
-    <w:abstractNumId w:val="8"/>
+    <w:abstractNumId w:val="9"/>
   </w:num>
   <w:num w:numId="27" w16cid:durableId="298417052">
-    <w:abstractNumId w:val="6"/>
+    <w:abstractNumId w:val="7"/>
   </w:num>
   <w:num w:numId="28" w16cid:durableId="1148597958">
-    <w:abstractNumId w:val="35"/>
+    <w:abstractNumId w:val="37"/>
   </w:num>
   <w:num w:numId="29" w16cid:durableId="2020934829">
-    <w:abstractNumId w:val="12"/>
+    <w:abstractNumId w:val="13"/>
   </w:num>
   <w:num w:numId="30" w16cid:durableId="1909536342">
-    <w:abstractNumId w:val="25"/>
+    <w:abstractNumId w:val="26"/>
   </w:num>
   <w:num w:numId="31" w16cid:durableId="1242060473">
-    <w:abstractNumId w:val="9"/>
+    <w:abstractNumId w:val="10"/>
   </w:num>
   <w:num w:numId="32" w16cid:durableId="21364936">
-    <w:abstractNumId w:val="15"/>
+    <w:abstractNumId w:val="16"/>
   </w:num>
   <w:num w:numId="33" w16cid:durableId="1116094224">
     <w:abstractNumId w:val="1"/>
   </w:num>
   <w:num w:numId="34" w16cid:durableId="1424110324">
-    <w:abstractNumId w:val="37"/>
+    <w:abstractNumId w:val="39"/>
   </w:num>
   <w:num w:numId="35" w16cid:durableId="1965042531">
-    <w:abstractNumId w:val="19"/>
+    <w:abstractNumId w:val="20"/>
   </w:num>
   <w:num w:numId="36" w16cid:durableId="1210844133">
     <w:abstractNumId w:val="5"/>
   </w:num>
   <w:num w:numId="37" w16cid:durableId="345985618">
-    <w:abstractNumId w:val="30"/>
+    <w:abstractNumId w:val="32"/>
   </w:num>
   <w:num w:numId="38" w16cid:durableId="1204293653">
-    <w:abstractNumId w:val="13"/>
+    <w:abstractNumId w:val="14"/>
   </w:num>
   <w:num w:numId="39" w16cid:durableId="846480611">
     <w:abstractNumId w:val="0"/>
   </w:num>
   <w:num w:numId="40" w16cid:durableId="565149477">
-    <w:abstractNumId w:val="26"/>
+    <w:abstractNumId w:val="27"/>
+  </w:num>
+  <w:num w:numId="41" w16cid:durableId="120923362">
+    <w:abstractNumId w:val="6"/>
+  </w:num>
+  <w:num w:numId="42" w16cid:durableId="1515224741">
+    <w:abstractNumId w:val="28"/>
   </w:num>
 </w:numbering>
 </file>

</xml_diff>